<commit_message>
Agg. Scenari e BRIDGE versione 1
</commit_message>
<xml_diff>
--- a/docs/Scenari Smart Library.docx
+++ b/docs/Scenari Smart Library.docx
@@ -9,18 +9,25 @@
     </w:p>
     <w:p>
       <w:r>
-        <w:t xml:space="preserve">L’utente accede a </w:t>
-      </w:r>
-      <w:proofErr w:type="spellStart"/>
-      <w:r>
-        <w:t>telegram</w:t>
-      </w:r>
-      <w:proofErr w:type="spellEnd"/>
-      <w:r>
-        <w:t xml:space="preserve"> previa autenticazione, ricerca un libro, il server ritorna l’elenco dei totem che lo contengono o il più vicino.</w:t>
-      </w:r>
-      <w:r>
-        <w:t xml:space="preserve"> (Richiesta 1)</w:t>
+        <w:t>L’utente accede a telegram previa autenticazione, ricerca un libro, il server ritorna l’elenco dei totem che lo contengono o il più vicino.</w:t>
+      </w:r>
+      <w:r>
+        <w:t xml:space="preserve"> (</w:t>
+      </w:r>
+      <w:r>
+        <w:rPr>
+          <w:color w:val="4F81BD" w:themeColor="accent1"/>
+        </w:rPr>
+        <w:t>RICHIESTA</w:t>
+      </w:r>
+      <w:r>
+        <w:rPr>
+          <w:color w:val="4F81BD" w:themeColor="accent1"/>
+        </w:rPr>
+        <w:t xml:space="preserve"> 1</w:t>
+      </w:r>
+      <w:r>
+        <w:t>)</w:t>
       </w:r>
     </w:p>
     <w:p>
@@ -30,23 +37,64 @@
     </w:p>
     <w:p>
       <w:r>
-        <w:t xml:space="preserve">L’utente seleziona il totem dalla lista appena ritornata, conferma la prenotazione e ritorna un codice univoco di prenotazione. Il server fa una </w:t>
-      </w:r>
-      <w:proofErr w:type="spellStart"/>
-      <w:r>
-        <w:t>publish</w:t>
-      </w:r>
-      <w:proofErr w:type="spellEnd"/>
-      <w:r>
-        <w:t xml:space="preserve"> MQTT al </w:t>
-      </w:r>
-      <w:proofErr w:type="spellStart"/>
-      <w:r>
-        <w:t>topic</w:t>
-      </w:r>
-      <w:proofErr w:type="spellEnd"/>
-      <w:r>
-        <w:t xml:space="preserve"> del totem selezionato con il nome del libro, il totem legge e accende il led rosso.</w:t>
+        <w:t>L’utente seleziona il totem dalla lista appena ritornata, conferma la prenotazione e</w:t>
+      </w:r>
+      <w:r>
+        <w:t xml:space="preserve"> gli viene</w:t>
+      </w:r>
+      <w:r>
+        <w:t xml:space="preserve"> ritorna</w:t>
+      </w:r>
+      <w:r>
+        <w:t>to</w:t>
+      </w:r>
+      <w:r>
+        <w:t xml:space="preserve"> un codice univoco di prenotazione. Il server fa una publish MQTT al topic del totem selezionato con</w:t>
+      </w:r>
+      <w:r>
+        <w:t xml:space="preserve"> </w:t>
+      </w:r>
+      <w:r>
+        <w:t>“</w:t>
+      </w:r>
+      <w:r>
+        <w:t>IDSCOMPARTIMENTO</w:t>
+      </w:r>
+      <w:r>
+        <w:t>”</w:t>
+      </w:r>
+      <w:r>
+        <w:t xml:space="preserve"> (</w:t>
+      </w:r>
+      <w:r>
+        <w:rPr>
+          <w:color w:val="00B050"/>
+        </w:rPr>
+        <w:t>PACCHETTO 1</w:t>
+      </w:r>
+      <w:r>
+        <w:t>)</w:t>
+      </w:r>
+      <w:r>
+        <w:t xml:space="preserve">, il totem legge e </w:t>
+      </w:r>
+      <w:r>
+        <w:t xml:space="preserve">comunica al microcontrollore di </w:t>
+      </w:r>
+      <w:r>
+        <w:t>accende</w:t>
+      </w:r>
+      <w:r>
+        <w:t>re</w:t>
+      </w:r>
+      <w:r>
+        <w:t xml:space="preserve"> il led rosso</w:t>
+      </w:r>
+      <w:r>
+        <w:t xml:space="preserve"> corrispondente</w:t>
+      </w:r>
+      <w:r>
+        <w:t>.</w:t>
       </w:r>
     </w:p>
     <w:p>
@@ -56,26 +104,31 @@
     </w:p>
     <w:p>
       <w:r>
-        <w:t xml:space="preserve">L’utente va presso il totem, inserisce il codice, il led lampeggia </w:t>
-      </w:r>
-      <w:proofErr w:type="spellStart"/>
-      <w:r>
-        <w:t>finchè</w:t>
-      </w:r>
-      <w:proofErr w:type="spellEnd"/>
-      <w:r>
-        <w:t xml:space="preserve"> l’NFC lo riconosce, </w:t>
-      </w:r>
-      <w:proofErr w:type="spellStart"/>
-      <w:r>
-        <w:t>dopodichè</w:t>
-      </w:r>
-      <w:proofErr w:type="spellEnd"/>
-      <w:r>
-        <w:t xml:space="preserve"> si spegne. Il totem fa una richiesta HTTP per aggiornare lo stato del libro</w:t>
-      </w:r>
-      <w:r>
-        <w:t xml:space="preserve"> (richiesta 5)</w:t>
+        <w:t>L’utente va presso il totem, inserisce il codice, il led lampeggia finchè l’NFC lo riconosce, dopodichè si spegne. Il totem fa una richiesta HTTP per aggiornare lo stato del libro</w:t>
+      </w:r>
+      <w:r>
+        <w:t xml:space="preserve"> (</w:t>
+      </w:r>
+      <w:r>
+        <w:rPr>
+          <w:color w:val="4F81BD" w:themeColor="accent1"/>
+        </w:rPr>
+        <w:t>R</w:t>
+      </w:r>
+      <w:r>
+        <w:rPr>
+          <w:color w:val="4F81BD" w:themeColor="accent1"/>
+        </w:rPr>
+        <w:t xml:space="preserve">ICHIESTA </w:t>
+      </w:r>
+      <w:r>
+        <w:rPr>
+          <w:color w:val="4F81BD" w:themeColor="accent1"/>
+        </w:rPr>
+        <w:t>5</w:t>
+      </w:r>
+      <w:r>
+        <w:t>)</w:t>
       </w:r>
       <w:r>
         <w:t>.</w:t>
@@ -127,7 +180,22 @@
         <w:t xml:space="preserve">Il libro è su un altro totem: </w:t>
       </w:r>
       <w:r>
-        <w:t>vuoi ricercare su un altro totem? -&gt; SI. Richiesta 2. Selezioni il totem da cui prenderlo (SCENARIO 1). Il cliente va nell’altro totem e fa lo SCENARIO 3.</w:t>
+        <w:t xml:space="preserve">vuoi ricercare su un altro totem? -&gt; SI. </w:t>
+      </w:r>
+      <w:r>
+        <w:rPr>
+          <w:color w:val="4F81BD" w:themeColor="accent1"/>
+        </w:rPr>
+        <w:t xml:space="preserve">RICHIESTA </w:t>
+      </w:r>
+      <w:r>
+        <w:rPr>
+          <w:color w:val="4F81BD" w:themeColor="accent1"/>
+        </w:rPr>
+        <w:t>2</w:t>
+      </w:r>
+      <w:r>
+        <w:t>. Selezioni il totem da cui prenderlo (SCENARIO 1). Il cliente va nell’altro totem e fa lo SCENARIO 3.</w:t>
       </w:r>
     </w:p>
     <w:p>
@@ -137,24 +205,52 @@
     </w:p>
     <w:p>
       <w:r>
-        <w:t xml:space="preserve">L’utente scrive /consegna su </w:t>
-      </w:r>
-      <w:proofErr w:type="spellStart"/>
-      <w:r>
-        <w:t>telegram</w:t>
-      </w:r>
-      <w:proofErr w:type="spellEnd"/>
+        <w:t>L’utente scrive /consegna su telegram</w:t>
+      </w:r>
       <w:r>
         <w:t>, ritorna i totem che hanno spazio disponibile. L’utente va al totem,</w:t>
       </w:r>
       <w:r>
-        <w:t xml:space="preserve"> mette il libro in uno scomparto vuoto, il totem </w:t>
-      </w:r>
-      <w:r>
-        <w:t>legge l’NFC, fa una richiesta http al server per riconsegnare il libro</w:t>
-      </w:r>
-      <w:r>
-        <w:t xml:space="preserve"> (richiesta 5)</w:t>
+        <w:t xml:space="preserve"> </w:t>
+      </w:r>
+      <w:r>
+        <w:t xml:space="preserve">inserisce il codice di prenotazione, </w:t>
+      </w:r>
+      <w:r>
+        <w:t xml:space="preserve">mette il libro in uno scomparto vuoto, il totem </w:t>
+      </w:r>
+      <w:r>
+        <w:t xml:space="preserve">legge l’NFC, </w:t>
+      </w:r>
+      <w:r>
+        <w:t xml:space="preserve">comunica al bridge il codice di prenotazione, il quale </w:t>
+      </w:r>
+      <w:r>
+        <w:t>fa una richiesta http al server per riconsegnare il libro</w:t>
+      </w:r>
+      <w:r>
+        <w:t xml:space="preserve"> (</w:t>
+      </w:r>
+      <w:r>
+        <w:rPr>
+          <w:color w:val="4F81BD" w:themeColor="accent1"/>
+        </w:rPr>
+        <w:t>R</w:t>
+      </w:r>
+      <w:r>
+        <w:rPr>
+          <w:color w:val="4F81BD" w:themeColor="accent1"/>
+        </w:rPr>
+        <w:t xml:space="preserve">ICHIESTA </w:t>
+      </w:r>
+      <w:r>
+        <w:rPr>
+          <w:color w:val="4F81BD" w:themeColor="accent1"/>
+        </w:rPr>
+        <w:t>5</w:t>
+      </w:r>
+      <w:r>
+        <w:t>)</w:t>
       </w:r>
       <w:r>
         <w:t xml:space="preserve"> e il led diventa verde.</w:t>
@@ -163,7 +259,16 @@
     <w:p/>
     <w:p>
       <w:r>
-        <w:t>ESEMPIO RICHIESTE HTTP</w:t>
+        <w:t xml:space="preserve">ESEMPIO </w:t>
+      </w:r>
+      <w:r>
+        <w:rPr>
+          <w:color w:val="4F81BD" w:themeColor="accent1"/>
+        </w:rPr>
+        <w:t>RICHIESTE</w:t>
+      </w:r>
+      <w:r>
+        <w:t xml:space="preserve"> HTTP</w:t>
       </w:r>
     </w:p>
     <w:p>
@@ -180,13 +285,8 @@
       <w:r>
         <w:t>localhost:5000/</w:t>
       </w:r>
-      <w:proofErr w:type="spellStart"/>
-      <w:r>
-        <w:t>totems</w:t>
-      </w:r>
-      <w:proofErr w:type="spellEnd"/>
-      <w:r>
-        <w:t>/IDTOTEM</w:t>
+      <w:r>
+        <w:t>totems/IDTOTEM</w:t>
       </w:r>
     </w:p>
     <w:p>
@@ -220,19 +320,11 @@
         </w:rPr>
         <w:t>localhost:5000/</w:t>
       </w:r>
-      <w:proofErr w:type="spellStart"/>
       <w:r>
         <w:rPr>
           <w:lang w:val="en-US"/>
         </w:rPr>
-        <w:t>totems?nomeLibro</w:t>
-      </w:r>
-      <w:proofErr w:type="spellEnd"/>
-      <w:r>
-        <w:rPr>
-          <w:lang w:val="en-US"/>
-        </w:rPr>
-        <w:t>=NOMELIBRO</w:t>
+        <w:t>totems?nomeLibro=NOMELIBRO</w:t>
       </w:r>
     </w:p>
     <w:p>
@@ -275,13 +367,8 @@
         <w:t>POST localhost:5000/</w:t>
       </w:r>
       <w:r>
-        <w:t xml:space="preserve">login e </w:t>
-      </w:r>
-      <w:proofErr w:type="spellStart"/>
-      <w:r>
-        <w:t>signup</w:t>
-      </w:r>
-      <w:proofErr w:type="spellEnd"/>
+        <w:t>login e signup</w:t>
+      </w:r>
     </w:p>
     <w:p>
       <w:pPr>
@@ -292,23 +379,196 @@
         </w:numPr>
       </w:pPr>
       <w:r>
-        <w:t>PUT</w:t>
-      </w:r>
-      <w:r>
-        <w:t xml:space="preserve"> localhost:5000/prenotazioni</w:t>
+        <w:t>PUT localhost:5000/prenotazioni/IDPRENOTAZIONE</w:t>
+      </w:r>
+    </w:p>
+    <w:p>
+      <w:pPr>
+        <w:ind w:left="708"/>
+      </w:pPr>
+      <w:r>
+        <w:lastRenderedPageBreak/>
+        <w:t>Aggiorna lo stato della prenotazione (parametro stato prelevato o consegnato)</w:t>
+      </w:r>
+    </w:p>
+    <w:p>
+      <w:r>
+        <w:t xml:space="preserve">CONVENZIONE </w:t>
+      </w:r>
+      <w:r>
+        <w:rPr>
+          <w:color w:val="00B050"/>
+        </w:rPr>
+        <w:t>PACCHETTI</w:t>
+      </w:r>
+    </w:p>
+    <w:p>
+      <w:pPr>
+        <w:pStyle w:val="Paragrafoelenco"/>
+        <w:numPr>
+          <w:ilvl w:val="0"/>
+          <w:numId w:val="7"/>
+        </w:numPr>
+      </w:pPr>
+      <w:r>
+        <w:t xml:space="preserve">Pacchetto MQTT da server a bridge: </w:t>
+      </w:r>
+      <w:r>
+        <w:t>IDSCOMPARTIMENTO</w:t>
+      </w:r>
+    </w:p>
+    <w:p>
+      <w:pPr>
+        <w:pStyle w:val="Paragrafoelenco"/>
+        <w:numPr>
+          <w:ilvl w:val="0"/>
+          <w:numId w:val="7"/>
+        </w:numPr>
+      </w:pPr>
+      <w:r>
+        <w:t xml:space="preserve">Pacchetto Seriale da </w:t>
+      </w:r>
+      <w:r>
+        <w:rPr>
+          <w:highlight w:val="yellow"/>
+        </w:rPr>
+        <w:t>arduino a bridge</w:t>
+      </w:r>
+      <w:r>
+        <w:t>:</w:t>
+      </w:r>
+      <w:r>
+        <w:t xml:space="preserve"> BYTE_INIZIO</w:t>
+      </w:r>
+      <w:r>
+        <w:t>(ff)</w:t>
+      </w:r>
+      <w:r>
+        <w:t>/NUMERO_CAMPI</w:t>
+      </w:r>
+      <w:r>
+        <w:t xml:space="preserve"> (1 byte)</w:t>
       </w:r>
       <w:r>
         <w:t>/IDPRENOTAZIONE</w:t>
       </w:r>
-    </w:p>
-    <w:p>
-      <w:pPr>
-        <w:ind w:left="708"/>
-      </w:pPr>
-      <w:r>
-        <w:t>Aggiorna lo stato della prenotazione (parametro stato prelevato o consegnato)</w:t>
-      </w:r>
-    </w:p>
+      <w:r>
+        <w:t>(4 byte)</w:t>
+      </w:r>
+      <w:r>
+        <w:t>/INTERO*</w:t>
+      </w:r>
+      <w:r>
+        <w:t>(1 byte)</w:t>
+      </w:r>
+      <w:r>
+        <w:t>/BYTE_FINE</w:t>
+      </w:r>
+      <w:r>
+        <w:t>(fe)</w:t>
+      </w:r>
+    </w:p>
+    <w:p>
+      <w:pPr>
+        <w:pStyle w:val="Paragrafoelenco"/>
+        <w:numPr>
+          <w:ilvl w:val="0"/>
+          <w:numId w:val="7"/>
+        </w:numPr>
+      </w:pPr>
+      <w:r>
+        <w:t>Pacchetto Seriale da bridge ad arduino:</w:t>
+      </w:r>
+      <w:r>
+        <w:t xml:space="preserve"> </w:t>
+      </w:r>
+      <w:r>
+        <w:t>BYTE_INIZIO</w:t>
+      </w:r>
+      <w:r>
+        <w:t>(ff)</w:t>
+      </w:r>
+      <w:r>
+        <w:t>/NUMERO_</w:t>
+      </w:r>
+      <w:r>
+        <w:t>BYTE</w:t>
+      </w:r>
+      <w:r>
+        <w:t>(1 byte)</w:t>
+      </w:r>
+      <w:r>
+        <w:t>/</w:t>
+      </w:r>
+      <w:r>
+        <w:t>BYTES*/</w:t>
+      </w:r>
+      <w:r>
+        <w:t>BYTE_FINE</w:t>
+      </w:r>
+      <w:r>
+        <w:t>(fe)</w:t>
+      </w:r>
+    </w:p>
+    <w:p>
+      <w:pPr>
+        <w:pStyle w:val="Paragrafoelenco"/>
+        <w:numPr>
+          <w:ilvl w:val="0"/>
+          <w:numId w:val="7"/>
+        </w:numPr>
+      </w:pPr>
+      <w:r>
+        <w:t>Pacchetto HTTP da bridge a server:</w:t>
+      </w:r>
+    </w:p>
+    <w:p>
+      <w:pPr>
+        <w:pStyle w:val="Paragrafoelenco"/>
+        <w:numPr>
+          <w:ilvl w:val="1"/>
+          <w:numId w:val="7"/>
+        </w:numPr>
+        <w:rPr>
+          <w:color w:val="4F81BD" w:themeColor="accent1"/>
+        </w:rPr>
+      </w:pPr>
+      <w:r>
+        <w:rPr>
+          <w:color w:val="4F81BD" w:themeColor="accent1"/>
+        </w:rPr>
+        <w:t>RICHIESTA 5</w:t>
+      </w:r>
+    </w:p>
+    <w:p>
+      <w:r>
+        <w:t>*INTERO (1 = libro ritirato, 2 = libro riconsegnato</w:t>
+      </w:r>
+      <w:r>
+        <w:t>, 3 = check numero prenotazione</w:t>
+      </w:r>
+      <w:r>
+        <w:t>)</w:t>
+      </w:r>
+    </w:p>
+    <w:p>
+      <w:r>
+        <w:t>*BYTES (se NUMERO_BYTE è 4 allora BYTES rappresenta il numero dello scompartimento, se NUMERO_BYTES è 1 allora BYTES è la risposta al check della prenotazione</w:t>
+      </w:r>
+      <w:r>
+        <w:t xml:space="preserve"> (1=codice valido, 2=codice non valido)</w:t>
+      </w:r>
+      <w:r>
+        <w:t>)</w:t>
+      </w:r>
+    </w:p>
+    <w:p>
+      <w:r>
+        <w:t>NOTE</w:t>
+      </w:r>
+    </w:p>
+    <w:p/>
+    <w:p/>
     <w:sectPr>
       <w:pgSz w:w="11906" w:h="16838"/>
       <w:pgMar w:top="1417" w:right="1134" w:bottom="1134" w:left="1134" w:header="708" w:footer="708" w:gutter="0"/>
@@ -778,6 +1038,320 @@
       </w:pPr>
     </w:lvl>
   </w:abstractNum>
+  <w:abstractNum w:abstractNumId="5" w15:restartNumberingAfterBreak="0">
+    <w:nsid w:val="60C70EA6"/>
+    <w:multiLevelType w:val="hybridMultilevel"/>
+    <w:tmpl w:val="E038805A"/>
+    <w:lvl w:ilvl="0" w:tplc="0410000F">
+      <w:start w:val="1"/>
+      <w:numFmt w:val="decimal"/>
+      <w:lvlText w:val="%1."/>
+      <w:lvlJc w:val="left"/>
+      <w:pPr>
+        <w:ind w:left="720" w:hanging="360"/>
+      </w:pPr>
+      <w:rPr>
+        <w:rFonts w:hint="default"/>
+      </w:rPr>
+    </w:lvl>
+    <w:lvl w:ilvl="1" w:tplc="04100019">
+      <w:start w:val="1"/>
+      <w:numFmt w:val="lowerLetter"/>
+      <w:lvlText w:val="%2."/>
+      <w:lvlJc w:val="left"/>
+      <w:pPr>
+        <w:ind w:left="1440" w:hanging="360"/>
+      </w:pPr>
+    </w:lvl>
+    <w:lvl w:ilvl="2" w:tplc="0410001B" w:tentative="1">
+      <w:start w:val="1"/>
+      <w:numFmt w:val="lowerRoman"/>
+      <w:lvlText w:val="%3."/>
+      <w:lvlJc w:val="right"/>
+      <w:pPr>
+        <w:ind w:left="2160" w:hanging="180"/>
+      </w:pPr>
+    </w:lvl>
+    <w:lvl w:ilvl="3" w:tplc="0410000F" w:tentative="1">
+      <w:start w:val="1"/>
+      <w:numFmt w:val="decimal"/>
+      <w:lvlText w:val="%4."/>
+      <w:lvlJc w:val="left"/>
+      <w:pPr>
+        <w:ind w:left="2880" w:hanging="360"/>
+      </w:pPr>
+    </w:lvl>
+    <w:lvl w:ilvl="4" w:tplc="04100019" w:tentative="1">
+      <w:start w:val="1"/>
+      <w:numFmt w:val="lowerLetter"/>
+      <w:lvlText w:val="%5."/>
+      <w:lvlJc w:val="left"/>
+      <w:pPr>
+        <w:ind w:left="3600" w:hanging="360"/>
+      </w:pPr>
+    </w:lvl>
+    <w:lvl w:ilvl="5" w:tplc="0410001B" w:tentative="1">
+      <w:start w:val="1"/>
+      <w:numFmt w:val="lowerRoman"/>
+      <w:lvlText w:val="%6."/>
+      <w:lvlJc w:val="right"/>
+      <w:pPr>
+        <w:ind w:left="4320" w:hanging="180"/>
+      </w:pPr>
+    </w:lvl>
+    <w:lvl w:ilvl="6" w:tplc="0410000F" w:tentative="1">
+      <w:start w:val="1"/>
+      <w:numFmt w:val="decimal"/>
+      <w:lvlText w:val="%7."/>
+      <w:lvlJc w:val="left"/>
+      <w:pPr>
+        <w:ind w:left="5040" w:hanging="360"/>
+      </w:pPr>
+    </w:lvl>
+    <w:lvl w:ilvl="7" w:tplc="04100019" w:tentative="1">
+      <w:start w:val="1"/>
+      <w:numFmt w:val="lowerLetter"/>
+      <w:lvlText w:val="%8."/>
+      <w:lvlJc w:val="left"/>
+      <w:pPr>
+        <w:ind w:left="5760" w:hanging="360"/>
+      </w:pPr>
+    </w:lvl>
+    <w:lvl w:ilvl="8" w:tplc="0410001B" w:tentative="1">
+      <w:start w:val="1"/>
+      <w:numFmt w:val="lowerRoman"/>
+      <w:lvlText w:val="%9."/>
+      <w:lvlJc w:val="right"/>
+      <w:pPr>
+        <w:ind w:left="6480" w:hanging="180"/>
+      </w:pPr>
+    </w:lvl>
+  </w:abstractNum>
+  <w:abstractNum w:abstractNumId="6" w15:restartNumberingAfterBreak="0">
+    <w:nsid w:val="6239716C"/>
+    <w:multiLevelType w:val="hybridMultilevel"/>
+    <w:tmpl w:val="50683602"/>
+    <w:lvl w:ilvl="0" w:tplc="CC267E2E">
+      <w:start w:val="1"/>
+      <w:numFmt w:val="bullet"/>
+      <w:lvlText w:val="-"/>
+      <w:lvlJc w:val="left"/>
+      <w:pPr>
+        <w:ind w:left="720" w:hanging="360"/>
+      </w:pPr>
+      <w:rPr>
+        <w:rFonts w:ascii="Calibri" w:eastAsiaTheme="minorHAnsi" w:hAnsi="Calibri" w:cs="Calibri" w:hint="default"/>
+      </w:rPr>
+    </w:lvl>
+    <w:lvl w:ilvl="1" w:tplc="04100003" w:tentative="1">
+      <w:start w:val="1"/>
+      <w:numFmt w:val="bullet"/>
+      <w:lvlText w:val="o"/>
+      <w:lvlJc w:val="left"/>
+      <w:pPr>
+        <w:ind w:left="1440" w:hanging="360"/>
+      </w:pPr>
+      <w:rPr>
+        <w:rFonts w:ascii="Courier New" w:hAnsi="Courier New" w:cs="Courier New" w:hint="default"/>
+      </w:rPr>
+    </w:lvl>
+    <w:lvl w:ilvl="2" w:tplc="04100005" w:tentative="1">
+      <w:start w:val="1"/>
+      <w:numFmt w:val="bullet"/>
+      <w:lvlText w:val=""/>
+      <w:lvlJc w:val="left"/>
+      <w:pPr>
+        <w:ind w:left="2160" w:hanging="360"/>
+      </w:pPr>
+      <w:rPr>
+        <w:rFonts w:ascii="Wingdings" w:hAnsi="Wingdings" w:hint="default"/>
+      </w:rPr>
+    </w:lvl>
+    <w:lvl w:ilvl="3" w:tplc="04100001" w:tentative="1">
+      <w:start w:val="1"/>
+      <w:numFmt w:val="bullet"/>
+      <w:lvlText w:val=""/>
+      <w:lvlJc w:val="left"/>
+      <w:pPr>
+        <w:ind w:left="2880" w:hanging="360"/>
+      </w:pPr>
+      <w:rPr>
+        <w:rFonts w:ascii="Symbol" w:hAnsi="Symbol" w:hint="default"/>
+      </w:rPr>
+    </w:lvl>
+    <w:lvl w:ilvl="4" w:tplc="04100003" w:tentative="1">
+      <w:start w:val="1"/>
+      <w:numFmt w:val="bullet"/>
+      <w:lvlText w:val="o"/>
+      <w:lvlJc w:val="left"/>
+      <w:pPr>
+        <w:ind w:left="3600" w:hanging="360"/>
+      </w:pPr>
+      <w:rPr>
+        <w:rFonts w:ascii="Courier New" w:hAnsi="Courier New" w:cs="Courier New" w:hint="default"/>
+      </w:rPr>
+    </w:lvl>
+    <w:lvl w:ilvl="5" w:tplc="04100005" w:tentative="1">
+      <w:start w:val="1"/>
+      <w:numFmt w:val="bullet"/>
+      <w:lvlText w:val=""/>
+      <w:lvlJc w:val="left"/>
+      <w:pPr>
+        <w:ind w:left="4320" w:hanging="360"/>
+      </w:pPr>
+      <w:rPr>
+        <w:rFonts w:ascii="Wingdings" w:hAnsi="Wingdings" w:hint="default"/>
+      </w:rPr>
+    </w:lvl>
+    <w:lvl w:ilvl="6" w:tplc="04100001" w:tentative="1">
+      <w:start w:val="1"/>
+      <w:numFmt w:val="bullet"/>
+      <w:lvlText w:val=""/>
+      <w:lvlJc w:val="left"/>
+      <w:pPr>
+        <w:ind w:left="5040" w:hanging="360"/>
+      </w:pPr>
+      <w:rPr>
+        <w:rFonts w:ascii="Symbol" w:hAnsi="Symbol" w:hint="default"/>
+      </w:rPr>
+    </w:lvl>
+    <w:lvl w:ilvl="7" w:tplc="04100003" w:tentative="1">
+      <w:start w:val="1"/>
+      <w:numFmt w:val="bullet"/>
+      <w:lvlText w:val="o"/>
+      <w:lvlJc w:val="left"/>
+      <w:pPr>
+        <w:ind w:left="5760" w:hanging="360"/>
+      </w:pPr>
+      <w:rPr>
+        <w:rFonts w:ascii="Courier New" w:hAnsi="Courier New" w:cs="Courier New" w:hint="default"/>
+      </w:rPr>
+    </w:lvl>
+    <w:lvl w:ilvl="8" w:tplc="04100005" w:tentative="1">
+      <w:start w:val="1"/>
+      <w:numFmt w:val="bullet"/>
+      <w:lvlText w:val=""/>
+      <w:lvlJc w:val="left"/>
+      <w:pPr>
+        <w:ind w:left="6480" w:hanging="360"/>
+      </w:pPr>
+      <w:rPr>
+        <w:rFonts w:ascii="Wingdings" w:hAnsi="Wingdings" w:hint="default"/>
+      </w:rPr>
+    </w:lvl>
+  </w:abstractNum>
+  <w:abstractNum w:abstractNumId="7" w15:restartNumberingAfterBreak="0">
+    <w:nsid w:val="7A973414"/>
+    <w:multiLevelType w:val="hybridMultilevel"/>
+    <w:tmpl w:val="FB8EF854"/>
+    <w:lvl w:ilvl="0" w:tplc="C23881F4">
+      <w:numFmt w:val="bullet"/>
+      <w:lvlText w:val="-"/>
+      <w:lvlJc w:val="left"/>
+      <w:pPr>
+        <w:ind w:left="1068" w:hanging="360"/>
+      </w:pPr>
+      <w:rPr>
+        <w:rFonts w:ascii="Calibri" w:eastAsiaTheme="minorHAnsi" w:hAnsi="Calibri" w:cs="Calibri" w:hint="default"/>
+      </w:rPr>
+    </w:lvl>
+    <w:lvl w:ilvl="1" w:tplc="04100003" w:tentative="1">
+      <w:start w:val="1"/>
+      <w:numFmt w:val="bullet"/>
+      <w:lvlText w:val="o"/>
+      <w:lvlJc w:val="left"/>
+      <w:pPr>
+        <w:ind w:left="1788" w:hanging="360"/>
+      </w:pPr>
+      <w:rPr>
+        <w:rFonts w:ascii="Courier New" w:hAnsi="Courier New" w:cs="Courier New" w:hint="default"/>
+      </w:rPr>
+    </w:lvl>
+    <w:lvl w:ilvl="2" w:tplc="04100005" w:tentative="1">
+      <w:start w:val="1"/>
+      <w:numFmt w:val="bullet"/>
+      <w:lvlText w:val=""/>
+      <w:lvlJc w:val="left"/>
+      <w:pPr>
+        <w:ind w:left="2508" w:hanging="360"/>
+      </w:pPr>
+      <w:rPr>
+        <w:rFonts w:ascii="Wingdings" w:hAnsi="Wingdings" w:hint="default"/>
+      </w:rPr>
+    </w:lvl>
+    <w:lvl w:ilvl="3" w:tplc="04100001" w:tentative="1">
+      <w:start w:val="1"/>
+      <w:numFmt w:val="bullet"/>
+      <w:lvlText w:val=""/>
+      <w:lvlJc w:val="left"/>
+      <w:pPr>
+        <w:ind w:left="3228" w:hanging="360"/>
+      </w:pPr>
+      <w:rPr>
+        <w:rFonts w:ascii="Symbol" w:hAnsi="Symbol" w:hint="default"/>
+      </w:rPr>
+    </w:lvl>
+    <w:lvl w:ilvl="4" w:tplc="04100003" w:tentative="1">
+      <w:start w:val="1"/>
+      <w:numFmt w:val="bullet"/>
+      <w:lvlText w:val="o"/>
+      <w:lvlJc w:val="left"/>
+      <w:pPr>
+        <w:ind w:left="3948" w:hanging="360"/>
+      </w:pPr>
+      <w:rPr>
+        <w:rFonts w:ascii="Courier New" w:hAnsi="Courier New" w:cs="Courier New" w:hint="default"/>
+      </w:rPr>
+    </w:lvl>
+    <w:lvl w:ilvl="5" w:tplc="04100005" w:tentative="1">
+      <w:start w:val="1"/>
+      <w:numFmt w:val="bullet"/>
+      <w:lvlText w:val=""/>
+      <w:lvlJc w:val="left"/>
+      <w:pPr>
+        <w:ind w:left="4668" w:hanging="360"/>
+      </w:pPr>
+      <w:rPr>
+        <w:rFonts w:ascii="Wingdings" w:hAnsi="Wingdings" w:hint="default"/>
+      </w:rPr>
+    </w:lvl>
+    <w:lvl w:ilvl="6" w:tplc="04100001" w:tentative="1">
+      <w:start w:val="1"/>
+      <w:numFmt w:val="bullet"/>
+      <w:lvlText w:val=""/>
+      <w:lvlJc w:val="left"/>
+      <w:pPr>
+        <w:ind w:left="5388" w:hanging="360"/>
+      </w:pPr>
+      <w:rPr>
+        <w:rFonts w:ascii="Symbol" w:hAnsi="Symbol" w:hint="default"/>
+      </w:rPr>
+    </w:lvl>
+    <w:lvl w:ilvl="7" w:tplc="04100003" w:tentative="1">
+      <w:start w:val="1"/>
+      <w:numFmt w:val="bullet"/>
+      <w:lvlText w:val="o"/>
+      <w:lvlJc w:val="left"/>
+      <w:pPr>
+        <w:ind w:left="6108" w:hanging="360"/>
+      </w:pPr>
+      <w:rPr>
+        <w:rFonts w:ascii="Courier New" w:hAnsi="Courier New" w:cs="Courier New" w:hint="default"/>
+      </w:rPr>
+    </w:lvl>
+    <w:lvl w:ilvl="8" w:tplc="04100005" w:tentative="1">
+      <w:start w:val="1"/>
+      <w:numFmt w:val="bullet"/>
+      <w:lvlText w:val=""/>
+      <w:lvlJc w:val="left"/>
+      <w:pPr>
+        <w:ind w:left="6828" w:hanging="360"/>
+      </w:pPr>
+      <w:rPr>
+        <w:rFonts w:ascii="Wingdings" w:hAnsi="Wingdings" w:hint="default"/>
+      </w:rPr>
+    </w:lvl>
+  </w:abstractNum>
   <w:num w:numId="1" w16cid:durableId="90856438">
     <w:abstractNumId w:val="3"/>
   </w:num>
@@ -792,6 +1366,15 @@
   </w:num>
   <w:num w:numId="5" w16cid:durableId="1069495374">
     <w:abstractNumId w:val="4"/>
+  </w:num>
+  <w:num w:numId="6" w16cid:durableId="1776753317">
+    <w:abstractNumId w:val="7"/>
+  </w:num>
+  <w:num w:numId="7" w16cid:durableId="638455461">
+    <w:abstractNumId w:val="5"/>
+  </w:num>
+  <w:num w:numId="8" w16cid:durableId="2132280295">
+    <w:abstractNumId w:val="6"/>
   </w:num>
 </w:numbering>
 </file>

</xml_diff>

<commit_message>
Aggiornamento file word con i vari passaggi
</commit_message>
<xml_diff>
--- a/docs/Scenari Smart Library.docx
+++ b/docs/Scenari Smart Library.docx
@@ -8,8 +8,45 @@
       </w:r>
     </w:p>
     <w:p>
-      <w:r>
-        <w:t>L’utente accede a telegram previa autenticazione, ricerca un libro, il server ritorna l’elenco dei totem che lo contengono o il più vicino.</w:t>
+      <w:pPr>
+        <w:pStyle w:val="Paragrafoelenco"/>
+        <w:numPr>
+          <w:ilvl w:val="0"/>
+          <w:numId w:val="9"/>
+        </w:numPr>
+      </w:pPr>
+      <w:r>
+        <w:t>L’utente accede a telegram previa autenticazione</w:t>
+      </w:r>
+    </w:p>
+    <w:p>
+      <w:pPr>
+        <w:pStyle w:val="Paragrafoelenco"/>
+        <w:numPr>
+          <w:ilvl w:val="0"/>
+          <w:numId w:val="9"/>
+        </w:numPr>
+      </w:pPr>
+      <w:r>
+        <w:t>R</w:t>
+      </w:r>
+      <w:r>
+        <w:t>icerca un libro</w:t>
+      </w:r>
+    </w:p>
+    <w:p>
+      <w:pPr>
+        <w:pStyle w:val="Paragrafoelenco"/>
+        <w:numPr>
+          <w:ilvl w:val="0"/>
+          <w:numId w:val="9"/>
+        </w:numPr>
+      </w:pPr>
+      <w:r>
+        <w:t>I</w:t>
+      </w:r>
+      <w:r>
+        <w:t>l server ritorna l’elenco dei totem che lo contengono o il più vicino.</w:t>
       </w:r>
       <w:r>
         <w:t xml:space="preserve"> (</w:t>
@@ -36,11 +73,39 @@
       </w:r>
     </w:p>
     <w:p>
-      <w:r>
-        <w:t>L’utente seleziona il totem dalla lista appena ritornata, conferma la prenotazione e</w:t>
-      </w:r>
-      <w:r>
-        <w:t xml:space="preserve"> gli viene</w:t>
+      <w:pPr>
+        <w:pStyle w:val="Paragrafoelenco"/>
+        <w:numPr>
+          <w:ilvl w:val="0"/>
+          <w:numId w:val="10"/>
+        </w:numPr>
+      </w:pPr>
+      <w:r>
+        <w:t>L’utente seleziona il totem dalla lista appena ritornata</w:t>
+      </w:r>
+    </w:p>
+    <w:p>
+      <w:pPr>
+        <w:pStyle w:val="Paragrafoelenco"/>
+        <w:numPr>
+          <w:ilvl w:val="0"/>
+          <w:numId w:val="10"/>
+        </w:numPr>
+      </w:pPr>
+      <w:r>
+        <w:t>C</w:t>
+      </w:r>
+      <w:r>
+        <w:t>onferma la prenotazione</w:t>
+      </w:r>
+      <w:r>
+        <w:t xml:space="preserve">, viene creato un prestito sul db </w:t>
+      </w:r>
+      <w:r>
+        <w:t>e</w:t>
+      </w:r>
+      <w:r>
+        <w:t xml:space="preserve"> viene</w:t>
       </w:r>
       <w:r>
         <w:t xml:space="preserve"> ritorna</w:t>
@@ -49,19 +114,31 @@
         <w:t>to</w:t>
       </w:r>
       <w:r>
-        <w:t xml:space="preserve"> un codice univoco di prenotazione. Il server fa una publish MQTT al topic del totem selezionato con</w:t>
-      </w:r>
-      <w:r>
         <w:t xml:space="preserve"> </w:t>
       </w:r>
       <w:r>
-        <w:t>“</w:t>
-      </w:r>
-      <w:r>
-        <w:t>IDSCOMPARTIMENTO</w:t>
-      </w:r>
-      <w:r>
-        <w:t>”</w:t>
+        <w:t xml:space="preserve">all’utente </w:t>
+      </w:r>
+      <w:r>
+        <w:t>un codice univoco di prenotazione</w:t>
+      </w:r>
+      <w:r>
+        <w:t xml:space="preserve"> da utilizzare per il ritiro e per la riconsegna del libro</w:t>
+      </w:r>
+    </w:p>
+    <w:p>
+      <w:pPr>
+        <w:pStyle w:val="Paragrafoelenco"/>
+        <w:numPr>
+          <w:ilvl w:val="0"/>
+          <w:numId w:val="10"/>
+        </w:numPr>
+      </w:pPr>
+      <w:r>
+        <w:t>Il server fa una publish MQTT al topic del totem selezionato</w:t>
+      </w:r>
+      <w:r>
+        <w:t>, specificando l’id dello scompartimento e l’id della prenotazione</w:t>
       </w:r>
       <w:r>
         <w:t xml:space="preserve"> (</w:t>
@@ -73,10 +150,34 @@
         <w:t>PACCHETTO 1</w:t>
       </w:r>
       <w:r>
+        <w:rPr>
+          <w:color w:val="00B050"/>
+        </w:rPr>
+        <w:t>, CODICE=1</w:t>
+      </w:r>
+      <w:r>
         <w:t>)</w:t>
       </w:r>
-      <w:r>
-        <w:t xml:space="preserve">, il totem legge e </w:t>
+    </w:p>
+    <w:p>
+      <w:pPr>
+        <w:pStyle w:val="Paragrafoelenco"/>
+        <w:numPr>
+          <w:ilvl w:val="0"/>
+          <w:numId w:val="10"/>
+        </w:numPr>
+      </w:pPr>
+      <w:r>
+        <w:t>I</w:t>
+      </w:r>
+      <w:r>
+        <w:t xml:space="preserve">l </w:t>
+      </w:r>
+      <w:r>
+        <w:t>bridge</w:t>
+      </w:r>
+      <w:r>
+        <w:t xml:space="preserve"> legge e </w:t>
       </w:r>
       <w:r>
         <w:t xml:space="preserve">comunica al microcontrollore di </w:t>
@@ -91,10 +192,28 @@
         <w:t xml:space="preserve"> il led rosso</w:t>
       </w:r>
       <w:r>
+        <w:t xml:space="preserve"> dello scompartimento</w:t>
+      </w:r>
+      <w:r>
         <w:t xml:space="preserve"> corrispondente</w:t>
       </w:r>
       <w:r>
-        <w:t>.</w:t>
+        <w:t>. (</w:t>
+      </w:r>
+      <w:r>
+        <w:rPr>
+          <w:color w:val="00B050"/>
+        </w:rPr>
+        <w:t xml:space="preserve">PACCHETTO </w:t>
+      </w:r>
+      <w:r>
+        <w:rPr>
+          <w:color w:val="00B050"/>
+        </w:rPr>
+        <w:t>3</w:t>
+      </w:r>
+      <w:r>
+        <w:t>)</w:t>
       </w:r>
     </w:p>
     <w:p>
@@ -103,8 +222,144 @@
       </w:r>
     </w:p>
     <w:p>
-      <w:r>
-        <w:t>L’utente va presso il totem, inserisce il codice, il led lampeggia finchè l’NFC lo riconosce, dopodichè si spegne. Il totem fa una richiesta HTTP per aggiornare lo stato del libro</w:t>
+      <w:pPr>
+        <w:pStyle w:val="Paragrafoelenco"/>
+        <w:numPr>
+          <w:ilvl w:val="0"/>
+          <w:numId w:val="11"/>
+        </w:numPr>
+      </w:pPr>
+      <w:r>
+        <w:t>L’utente va presso il totem</w:t>
+      </w:r>
+      <w:r>
+        <w:t xml:space="preserve"> (applicazione telegram)</w:t>
+      </w:r>
+      <w:r>
+        <w:t xml:space="preserve">, </w:t>
+      </w:r>
+      <w:r>
+        <w:t xml:space="preserve">scrive \ritira e </w:t>
+      </w:r>
+      <w:r>
+        <w:t>inserisce il codice</w:t>
+      </w:r>
+      <w:r>
+        <w:t xml:space="preserve"> prenotazione</w:t>
+      </w:r>
+    </w:p>
+    <w:p>
+      <w:pPr>
+        <w:pStyle w:val="Paragrafoelenco"/>
+        <w:numPr>
+          <w:ilvl w:val="0"/>
+          <w:numId w:val="11"/>
+        </w:numPr>
+      </w:pPr>
+      <w:r>
+        <w:t>Il server invia al bridge l’id dello scompartimento</w:t>
+      </w:r>
+      <w:r>
+        <w:t xml:space="preserve"> e il codice di prenotazione</w:t>
+      </w:r>
+      <w:r>
+        <w:t xml:space="preserve"> (</w:t>
+      </w:r>
+      <w:r>
+        <w:rPr>
+          <w:color w:val="00B050"/>
+        </w:rPr>
+        <w:t>PACCHETTO 1, CODICE=2</w:t>
+      </w:r>
+      <w:r>
+        <w:t>)</w:t>
+      </w:r>
+    </w:p>
+    <w:p>
+      <w:pPr>
+        <w:pStyle w:val="Paragrafoelenco"/>
+        <w:numPr>
+          <w:ilvl w:val="0"/>
+          <w:numId w:val="11"/>
+        </w:numPr>
+      </w:pPr>
+      <w:r>
+        <w:t>Il bridge comunica al</w:t>
+      </w:r>
+      <w:r>
+        <w:t xml:space="preserve"> microcontrollore l’id dello scomparto da aprire (</w:t>
+      </w:r>
+      <w:r>
+        <w:rPr>
+          <w:color w:val="00B050"/>
+        </w:rPr>
+        <w:t>PACCHETTO 3, CODICE=2</w:t>
+      </w:r>
+      <w:r>
+        <w:t>)</w:t>
+      </w:r>
+    </w:p>
+    <w:p>
+      <w:pPr>
+        <w:pStyle w:val="Paragrafoelenco"/>
+        <w:numPr>
+          <w:ilvl w:val="0"/>
+          <w:numId w:val="11"/>
+        </w:numPr>
+      </w:pPr>
+      <w:r>
+        <w:t>I</w:t>
+      </w:r>
+      <w:r>
+        <w:t>l led lampeggia finchè l’NFC lo riconosce, dopodichè si spegne</w:t>
+      </w:r>
+      <w:r>
+        <w:t xml:space="preserve"> e </w:t>
+      </w:r>
+      <w:r>
+        <w:t xml:space="preserve">l’arduino </w:t>
+      </w:r>
+      <w:r>
+        <w:t>conferma al bridge che il ritiro è avvenuto</w:t>
+      </w:r>
+      <w:r>
+        <w:t xml:space="preserve"> per quello scomparto</w:t>
+      </w:r>
+      <w:r>
+        <w:t xml:space="preserve"> (</w:t>
+      </w:r>
+      <w:r>
+        <w:rPr>
+          <w:color w:val="00B050"/>
+        </w:rPr>
+        <w:t>PACCHETTO 2, INTERO=1</w:t>
+      </w:r>
+      <w:r>
+        <w:t>)</w:t>
+      </w:r>
+    </w:p>
+    <w:p>
+      <w:pPr>
+        <w:pStyle w:val="Paragrafoelenco"/>
+        <w:numPr>
+          <w:ilvl w:val="0"/>
+          <w:numId w:val="11"/>
+        </w:numPr>
+      </w:pPr>
+      <w:r>
+        <w:t xml:space="preserve">Il </w:t>
+      </w:r>
+      <w:r>
+        <w:t>bridge</w:t>
+      </w:r>
+      <w:r>
+        <w:t xml:space="preserve"> </w:t>
+      </w:r>
+      <w:r>
+        <w:t xml:space="preserve">risale al codice prenotazione associato a quello scompartimento e </w:t>
+      </w:r>
+      <w:r>
+        <w:t>fa una richiesta HTTP per aggiornare lo stato del libro</w:t>
       </w:r>
       <w:r>
         <w:t xml:space="preserve"> (</w:t>
@@ -113,13 +368,7 @@
         <w:rPr>
           <w:color w:val="4F81BD" w:themeColor="accent1"/>
         </w:rPr>
-        <w:t>R</w:t>
-      </w:r>
-      <w:r>
-        <w:rPr>
-          <w:color w:val="4F81BD" w:themeColor="accent1"/>
-        </w:rPr>
-        <w:t xml:space="preserve">ICHIESTA </w:t>
+        <w:t xml:space="preserve">RICHIESTA </w:t>
       </w:r>
       <w:r>
         <w:rPr>
@@ -128,6 +377,15 @@
         <w:t>5</w:t>
       </w:r>
       <w:r>
+        <w:t xml:space="preserve">, </w:t>
+      </w:r>
+      <w:r>
+        <w:rPr>
+          <w:color w:val="00B050"/>
+        </w:rPr>
+        <w:t>PACCHETTO 4</w:t>
+      </w:r>
+      <w:r>
         <w:t>)</w:t>
       </w:r>
       <w:r>
@@ -140,29 +398,143 @@
       </w:r>
     </w:p>
     <w:p>
+      <w:pPr>
+        <w:pStyle w:val="Paragrafoelenco"/>
+        <w:numPr>
+          <w:ilvl w:val="0"/>
+          <w:numId w:val="12"/>
+        </w:numPr>
+      </w:pPr>
       <w:r>
         <w:t>Il cliente è davanti al totem</w:t>
       </w:r>
       <w:r>
         <w:t>, inserisce il suo codice utente (autenticazione automatica http al server)</w:t>
       </w:r>
-      <w:r>
-        <w:t>, ricerca un libro.</w:t>
-      </w:r>
-    </w:p>
-    <w:p>
-      <w:pPr>
-        <w:pStyle w:val="Paragrafoelenco"/>
-        <w:numPr>
-          <w:ilvl w:val="0"/>
-          <w:numId w:val="1"/>
-        </w:numPr>
-      </w:pPr>
-      <w:r>
-        <w:t xml:space="preserve">Il libro è presente all’interno di quel totem: </w:t>
-      </w:r>
-      <w:r>
-        <w:t>stato locale/richiesta http al server + eventuale prenotazione (SCENARIO 2</w:t>
+    </w:p>
+    <w:p>
+      <w:pPr>
+        <w:pStyle w:val="Paragrafoelenco"/>
+        <w:numPr>
+          <w:ilvl w:val="0"/>
+          <w:numId w:val="12"/>
+        </w:numPr>
+      </w:pPr>
+      <w:r>
+        <w:t>R</w:t>
+      </w:r>
+      <w:r>
+        <w:t>icerca un libro.</w:t>
+      </w:r>
+    </w:p>
+    <w:p>
+      <w:pPr>
+        <w:pStyle w:val="Paragrafoelenco"/>
+        <w:numPr>
+          <w:ilvl w:val="0"/>
+          <w:numId w:val="12"/>
+        </w:numPr>
+      </w:pPr>
+      <w:r>
+        <w:t>Se il</w:t>
+      </w:r>
+      <w:r>
+        <w:t xml:space="preserve"> libro è presente all’interno di quel tote</w:t>
+      </w:r>
+      <w:r>
+        <w:t>m viene mostrato a video un opportuno messaggio e viene chiesto se si vuole ritirare subito il libro. In caso di risposta positiva il server crea il prestito e si avvia lo SCENARIO 3 dal punto 2.</w:t>
+      </w:r>
+    </w:p>
+    <w:p>
+      <w:pPr>
+        <w:pStyle w:val="Paragrafoelenco"/>
+        <w:numPr>
+          <w:ilvl w:val="0"/>
+          <w:numId w:val="12"/>
+        </w:numPr>
+      </w:pPr>
+      <w:r>
+        <w:t>Se i</w:t>
+      </w:r>
+      <w:r>
+        <w:t xml:space="preserve">l libro è su un altro totem: </w:t>
+      </w:r>
+      <w:r>
+        <w:t xml:space="preserve">vuoi ricercare su un altro totem? </w:t>
+      </w:r>
+      <w:r>
+        <w:t>In caso di risposta positiva inizia lo SCENARIO 1 dal punto 3.</w:t>
+      </w:r>
+    </w:p>
+    <w:p>
+      <w:r>
+        <w:t>SCENARIO 5 – RICONSEGNA DEL LIBRO</w:t>
+      </w:r>
+    </w:p>
+    <w:p>
+      <w:pPr>
+        <w:pStyle w:val="Paragrafoelenco"/>
+        <w:numPr>
+          <w:ilvl w:val="0"/>
+          <w:numId w:val="13"/>
+        </w:numPr>
+      </w:pPr>
+      <w:r>
+        <w:t>L’utente scrive /consegna su telegram</w:t>
+      </w:r>
+    </w:p>
+    <w:p>
+      <w:pPr>
+        <w:pStyle w:val="Paragrafoelenco"/>
+        <w:numPr>
+          <w:ilvl w:val="0"/>
+          <w:numId w:val="13"/>
+        </w:numPr>
+      </w:pPr>
+      <w:r>
+        <w:t>R</w:t>
+      </w:r>
+      <w:r>
+        <w:t>itorna i totem che hanno spazio disponibile.</w:t>
+      </w:r>
+    </w:p>
+    <w:p>
+      <w:pPr>
+        <w:pStyle w:val="Paragrafoelenco"/>
+        <w:numPr>
+          <w:ilvl w:val="0"/>
+          <w:numId w:val="13"/>
+        </w:numPr>
+      </w:pPr>
+      <w:r>
+        <w:t>L’utente va al totem,</w:t>
+      </w:r>
+      <w:r>
+        <w:t xml:space="preserve"> </w:t>
+      </w:r>
+      <w:r>
+        <w:t>inserisce il codice di prenotazione</w:t>
+      </w:r>
+      <w:r>
+        <w:t xml:space="preserve"> e gli viene mostrato il numero dello scompartimento in cui lasciare il libro</w:t>
+      </w:r>
+    </w:p>
+    <w:p>
+      <w:pPr>
+        <w:pStyle w:val="Paragrafoelenco"/>
+        <w:numPr>
+          <w:ilvl w:val="0"/>
+          <w:numId w:val="13"/>
+        </w:numPr>
+      </w:pPr>
+      <w:r>
+        <w:t>Il server comunica al bridge l’id della prenotazione e l’id dello scompartimento (</w:t>
+      </w:r>
+      <w:r>
+        <w:rPr>
+          <w:color w:val="00B050"/>
+        </w:rPr>
+        <w:t>PACCHETTO 1, CODICE=3</w:t>
       </w:r>
       <w:r>
         <w:t>)</w:t>
@@ -173,14 +545,93 @@
         <w:pStyle w:val="Paragrafoelenco"/>
         <w:numPr>
           <w:ilvl w:val="0"/>
-          <w:numId w:val="1"/>
-        </w:numPr>
-      </w:pPr>
-      <w:r>
-        <w:t xml:space="preserve">Il libro è su un altro totem: </w:t>
-      </w:r>
-      <w:r>
-        <w:t xml:space="preserve">vuoi ricercare su un altro totem? -&gt; SI. </w:t>
+          <w:numId w:val="13"/>
+        </w:numPr>
+      </w:pPr>
+      <w:r>
+        <w:t>L’utente lascia il libro nello scompartimento</w:t>
+      </w:r>
+    </w:p>
+    <w:p>
+      <w:pPr>
+        <w:pStyle w:val="Paragrafoelenco"/>
+        <w:numPr>
+          <w:ilvl w:val="0"/>
+          <w:numId w:val="13"/>
+        </w:numPr>
+      </w:pPr>
+      <w:r>
+        <w:lastRenderedPageBreak/>
+        <w:t>L’arduino</w:t>
+      </w:r>
+      <w:r>
+        <w:t xml:space="preserve"> </w:t>
+      </w:r>
+      <w:r>
+        <w:t xml:space="preserve">legge l’NFC, </w:t>
+      </w:r>
+      <w:r>
+        <w:t xml:space="preserve">comunica al bridge il </w:t>
+      </w:r>
+      <w:r>
+        <w:t>numero dello scomparto</w:t>
+      </w:r>
+      <w:r>
+        <w:t xml:space="preserve"> (</w:t>
+      </w:r>
+      <w:r>
+        <w:rPr>
+          <w:color w:val="00B050"/>
+        </w:rPr>
+        <w:t>PACCHETTO 2, INTERO=2</w:t>
+      </w:r>
+      <w:r>
+        <w:t>) e accende il led verde</w:t>
+      </w:r>
+    </w:p>
+    <w:p>
+      <w:pPr>
+        <w:pStyle w:val="Paragrafoelenco"/>
+        <w:numPr>
+          <w:ilvl w:val="0"/>
+          <w:numId w:val="13"/>
+        </w:numPr>
+      </w:pPr>
+      <w:r>
+        <w:t>I</w:t>
+      </w:r>
+      <w:r>
+        <w:t xml:space="preserve">l </w:t>
+      </w:r>
+      <w:r>
+        <w:t>bridge</w:t>
+      </w:r>
+      <w:r>
+        <w:t xml:space="preserve"> </w:t>
+      </w:r>
+      <w:r>
+        <w:t xml:space="preserve"> riconosce l’id della prenotazione e </w:t>
+      </w:r>
+      <w:r>
+        <w:t xml:space="preserve">fa una richiesta http al server per </w:t>
+      </w:r>
+      <w:r>
+        <w:t xml:space="preserve">confermare la </w:t>
+      </w:r>
+      <w:r>
+        <w:t xml:space="preserve">riconsegna </w:t>
+      </w:r>
+      <w:r>
+        <w:t>del</w:t>
+      </w:r>
+      <w:r>
+        <w:t xml:space="preserve"> libro</w:t>
+      </w:r>
+      <w:r>
+        <w:t>.</w:t>
+      </w:r>
+      <w:r>
+        <w:t xml:space="preserve"> (</w:t>
       </w:r>
       <w:r>
         <w:rPr>
@@ -192,68 +643,10 @@
         <w:rPr>
           <w:color w:val="4F81BD" w:themeColor="accent1"/>
         </w:rPr>
-        <w:t>2</w:t>
-      </w:r>
-      <w:r>
-        <w:t>. Selezioni il totem da cui prenderlo (SCENARIO 1). Il cliente va nell’altro totem e fa lo SCENARIO 3.</w:t>
-      </w:r>
-    </w:p>
-    <w:p>
-      <w:r>
-        <w:t>SCENARIO 5 – RICONSEGNA DEL LIBRO</w:t>
-      </w:r>
-    </w:p>
-    <w:p>
-      <w:r>
-        <w:t>L’utente scrive /consegna su telegram</w:t>
-      </w:r>
-      <w:r>
-        <w:t>, ritorna i totem che hanno spazio disponibile. L’utente va al totem,</w:t>
-      </w:r>
-      <w:r>
-        <w:t xml:space="preserve"> </w:t>
-      </w:r>
-      <w:r>
-        <w:t xml:space="preserve">inserisce il codice di prenotazione, </w:t>
-      </w:r>
-      <w:r>
-        <w:t xml:space="preserve">mette il libro in uno scomparto vuoto, il totem </w:t>
-      </w:r>
-      <w:r>
-        <w:t xml:space="preserve">legge l’NFC, </w:t>
-      </w:r>
-      <w:r>
-        <w:t xml:space="preserve">comunica al bridge il codice di prenotazione, il quale </w:t>
-      </w:r>
-      <w:r>
-        <w:t>fa una richiesta http al server per riconsegnare il libro</w:t>
-      </w:r>
-      <w:r>
-        <w:t xml:space="preserve"> (</w:t>
-      </w:r>
-      <w:r>
-        <w:rPr>
-          <w:color w:val="4F81BD" w:themeColor="accent1"/>
-        </w:rPr>
-        <w:t>R</w:t>
-      </w:r>
-      <w:r>
-        <w:rPr>
-          <w:color w:val="4F81BD" w:themeColor="accent1"/>
-        </w:rPr>
-        <w:t xml:space="preserve">ICHIESTA </w:t>
-      </w:r>
-      <w:r>
-        <w:rPr>
-          <w:color w:val="4F81BD" w:themeColor="accent1"/>
-        </w:rPr>
         <w:t>5</w:t>
       </w:r>
       <w:r>
         <w:t>)</w:t>
-      </w:r>
-      <w:r>
-        <w:t xml:space="preserve"> e il led diventa verde.</w:t>
       </w:r>
     </w:p>
     <w:p/>
@@ -387,7 +780,6 @@
         <w:ind w:left="708"/>
       </w:pPr>
       <w:r>
-        <w:lastRenderedPageBreak/>
         <w:t>Aggiorna lo stato della prenotazione (parametro stato prelevato o consegnato)</w:t>
       </w:r>
     </w:p>
@@ -416,6 +808,12 @@
       <w:r>
         <w:t>IDSCOMPARTIMENTO</w:t>
       </w:r>
+      <w:r>
+        <w:t>/CODICE*</w:t>
+      </w:r>
+      <w:r>
+        <w:t>/IDPRENOTAZIONE</w:t>
+      </w:r>
     </w:p>
     <w:p>
       <w:pPr>
@@ -450,7 +848,10 @@
         <w:t xml:space="preserve"> (1 byte)</w:t>
       </w:r>
       <w:r>
-        <w:t>/IDPRENOTAZIONE</w:t>
+        <w:t>/ID</w:t>
+      </w:r>
+      <w:r>
+        <w:t>SCOMPARTO</w:t>
       </w:r>
       <w:r>
         <w:t>(4 byte)</w:t>
@@ -480,10 +881,7 @@
         <w:t>Pacchetto Seriale da bridge ad arduino:</w:t>
       </w:r>
       <w:r>
-        <w:t xml:space="preserve"> </w:t>
-      </w:r>
-      <w:r>
-        <w:t>BYTE_INIZIO</w:t>
+        <w:t xml:space="preserve"> BYTE_INIZIO</w:t>
       </w:r>
       <w:r>
         <w:t>(ff)</w:t>
@@ -492,7 +890,7 @@
         <w:t>/NUMERO_</w:t>
       </w:r>
       <w:r>
-        <w:t>BYTE</w:t>
+        <w:t>CAMPI</w:t>
       </w:r>
       <w:r>
         <w:t>(1 byte)</w:t>
@@ -501,7 +899,7 @@
         <w:t>/</w:t>
       </w:r>
       <w:r>
-        <w:t>BYTES*/</w:t>
+        <w:t>IDSCOMPARTIMENTO(4 BYTE)/CODICE*(1 BYTE)/</w:t>
       </w:r>
       <w:r>
         <w:t>BYTE_FINE</w:t>
@@ -542,10 +940,10 @@
     </w:p>
     <w:p>
       <w:r>
-        <w:t>*INTERO (1 = libro ritirato, 2 = libro riconsegnato</w:t>
-      </w:r>
-      <w:r>
-        <w:t>, 3 = check numero prenotazione</w:t>
+        <w:t>*CODICE (1 = libro prenotato, 2 = libro pronto per il ritiro</w:t>
+      </w:r>
+      <w:r>
+        <w:t>, 3 = scompartimento in cui mettere il libro</w:t>
       </w:r>
       <w:r>
         <w:t>)</w:t>
@@ -553,13 +951,7 @@
     </w:p>
     <w:p>
       <w:r>
-        <w:t>*BYTES (se NUMERO_BYTE è 4 allora BYTES rappresenta il numero dello scompartimento, se NUMERO_BYTES è 1 allora BYTES è la risposta al check della prenotazione</w:t>
-      </w:r>
-      <w:r>
-        <w:t xml:space="preserve"> (1=codice valido, 2=codice non valido)</w:t>
-      </w:r>
-      <w:r>
-        <w:t>)</w:t>
+        <w:t>*INTERO (1 = libro ritirato, 2 = libro riconsegnato)</w:t>
       </w:r>
     </w:p>
     <w:p>
@@ -840,6 +1232,119 @@
     </w:lvl>
   </w:abstractNum>
   <w:abstractNum w:abstractNumId="3" w15:restartNumberingAfterBreak="0">
+    <w:nsid w:val="310D798A"/>
+    <w:multiLevelType w:val="hybridMultilevel"/>
+    <w:tmpl w:val="FBAC99AA"/>
+    <w:lvl w:ilvl="0" w:tplc="04100001">
+      <w:start w:val="1"/>
+      <w:numFmt w:val="bullet"/>
+      <w:lvlText w:val=""/>
+      <w:lvlJc w:val="left"/>
+      <w:pPr>
+        <w:ind w:left="720" w:hanging="360"/>
+      </w:pPr>
+      <w:rPr>
+        <w:rFonts w:ascii="Symbol" w:hAnsi="Symbol" w:hint="default"/>
+      </w:rPr>
+    </w:lvl>
+    <w:lvl w:ilvl="1" w:tplc="04100003" w:tentative="1">
+      <w:start w:val="1"/>
+      <w:numFmt w:val="bullet"/>
+      <w:lvlText w:val="o"/>
+      <w:lvlJc w:val="left"/>
+      <w:pPr>
+        <w:ind w:left="1440" w:hanging="360"/>
+      </w:pPr>
+      <w:rPr>
+        <w:rFonts w:ascii="Courier New" w:hAnsi="Courier New" w:cs="Courier New" w:hint="default"/>
+      </w:rPr>
+    </w:lvl>
+    <w:lvl w:ilvl="2" w:tplc="04100005" w:tentative="1">
+      <w:start w:val="1"/>
+      <w:numFmt w:val="bullet"/>
+      <w:lvlText w:val=""/>
+      <w:lvlJc w:val="left"/>
+      <w:pPr>
+        <w:ind w:left="2160" w:hanging="360"/>
+      </w:pPr>
+      <w:rPr>
+        <w:rFonts w:ascii="Wingdings" w:hAnsi="Wingdings" w:hint="default"/>
+      </w:rPr>
+    </w:lvl>
+    <w:lvl w:ilvl="3" w:tplc="04100001" w:tentative="1">
+      <w:start w:val="1"/>
+      <w:numFmt w:val="bullet"/>
+      <w:lvlText w:val=""/>
+      <w:lvlJc w:val="left"/>
+      <w:pPr>
+        <w:ind w:left="2880" w:hanging="360"/>
+      </w:pPr>
+      <w:rPr>
+        <w:rFonts w:ascii="Symbol" w:hAnsi="Symbol" w:hint="default"/>
+      </w:rPr>
+    </w:lvl>
+    <w:lvl w:ilvl="4" w:tplc="04100003" w:tentative="1">
+      <w:start w:val="1"/>
+      <w:numFmt w:val="bullet"/>
+      <w:lvlText w:val="o"/>
+      <w:lvlJc w:val="left"/>
+      <w:pPr>
+        <w:ind w:left="3600" w:hanging="360"/>
+      </w:pPr>
+      <w:rPr>
+        <w:rFonts w:ascii="Courier New" w:hAnsi="Courier New" w:cs="Courier New" w:hint="default"/>
+      </w:rPr>
+    </w:lvl>
+    <w:lvl w:ilvl="5" w:tplc="04100005" w:tentative="1">
+      <w:start w:val="1"/>
+      <w:numFmt w:val="bullet"/>
+      <w:lvlText w:val=""/>
+      <w:lvlJc w:val="left"/>
+      <w:pPr>
+        <w:ind w:left="4320" w:hanging="360"/>
+      </w:pPr>
+      <w:rPr>
+        <w:rFonts w:ascii="Wingdings" w:hAnsi="Wingdings" w:hint="default"/>
+      </w:rPr>
+    </w:lvl>
+    <w:lvl w:ilvl="6" w:tplc="04100001" w:tentative="1">
+      <w:start w:val="1"/>
+      <w:numFmt w:val="bullet"/>
+      <w:lvlText w:val=""/>
+      <w:lvlJc w:val="left"/>
+      <w:pPr>
+        <w:ind w:left="5040" w:hanging="360"/>
+      </w:pPr>
+      <w:rPr>
+        <w:rFonts w:ascii="Symbol" w:hAnsi="Symbol" w:hint="default"/>
+      </w:rPr>
+    </w:lvl>
+    <w:lvl w:ilvl="7" w:tplc="04100003" w:tentative="1">
+      <w:start w:val="1"/>
+      <w:numFmt w:val="bullet"/>
+      <w:lvlText w:val="o"/>
+      <w:lvlJc w:val="left"/>
+      <w:pPr>
+        <w:ind w:left="5760" w:hanging="360"/>
+      </w:pPr>
+      <w:rPr>
+        <w:rFonts w:ascii="Courier New" w:hAnsi="Courier New" w:cs="Courier New" w:hint="default"/>
+      </w:rPr>
+    </w:lvl>
+    <w:lvl w:ilvl="8" w:tplc="04100005" w:tentative="1">
+      <w:start w:val="1"/>
+      <w:numFmt w:val="bullet"/>
+      <w:lvlText w:val=""/>
+      <w:lvlJc w:val="left"/>
+      <w:pPr>
+        <w:ind w:left="6480" w:hanging="360"/>
+      </w:pPr>
+      <w:rPr>
+        <w:rFonts w:ascii="Wingdings" w:hAnsi="Wingdings" w:hint="default"/>
+      </w:rPr>
+    </w:lvl>
+  </w:abstractNum>
+  <w:abstractNum w:abstractNumId="4" w15:restartNumberingAfterBreak="0">
     <w:nsid w:val="34BB2D9D"/>
     <w:multiLevelType w:val="hybridMultilevel"/>
     <w:tmpl w:val="2EE2E7B8"/>
@@ -952,7 +1457,7 @@
       </w:rPr>
     </w:lvl>
   </w:abstractNum>
-  <w:abstractNum w:abstractNumId="4" w15:restartNumberingAfterBreak="0">
+  <w:abstractNum w:abstractNumId="5" w15:restartNumberingAfterBreak="0">
     <w:nsid w:val="465F6174"/>
     <w:multiLevelType w:val="hybridMultilevel"/>
     <w:tmpl w:val="B5B45CCC"/>
@@ -1038,7 +1543,7 @@
       </w:pPr>
     </w:lvl>
   </w:abstractNum>
-  <w:abstractNum w:abstractNumId="5" w15:restartNumberingAfterBreak="0">
+  <w:abstractNum w:abstractNumId="6" w15:restartNumberingAfterBreak="0">
     <w:nsid w:val="60C70EA6"/>
     <w:multiLevelType w:val="hybridMultilevel"/>
     <w:tmpl w:val="E038805A"/>
@@ -1127,7 +1632,7 @@
       </w:pPr>
     </w:lvl>
   </w:abstractNum>
-  <w:abstractNum w:abstractNumId="6" w15:restartNumberingAfterBreak="0">
+  <w:abstractNum w:abstractNumId="7" w15:restartNumberingAfterBreak="0">
     <w:nsid w:val="6239716C"/>
     <w:multiLevelType w:val="hybridMultilevel"/>
     <w:tmpl w:val="50683602"/>
@@ -1240,7 +1745,233 @@
       </w:rPr>
     </w:lvl>
   </w:abstractNum>
-  <w:abstractNum w:abstractNumId="7" w15:restartNumberingAfterBreak="0">
+  <w:abstractNum w:abstractNumId="8" w15:restartNumberingAfterBreak="0">
+    <w:nsid w:val="651E7A86"/>
+    <w:multiLevelType w:val="hybridMultilevel"/>
+    <w:tmpl w:val="558AE192"/>
+    <w:lvl w:ilvl="0" w:tplc="04100001">
+      <w:start w:val="1"/>
+      <w:numFmt w:val="bullet"/>
+      <w:lvlText w:val=""/>
+      <w:lvlJc w:val="left"/>
+      <w:pPr>
+        <w:ind w:left="720" w:hanging="360"/>
+      </w:pPr>
+      <w:rPr>
+        <w:rFonts w:ascii="Symbol" w:hAnsi="Symbol" w:hint="default"/>
+      </w:rPr>
+    </w:lvl>
+    <w:lvl w:ilvl="1" w:tplc="04100003" w:tentative="1">
+      <w:start w:val="1"/>
+      <w:numFmt w:val="bullet"/>
+      <w:lvlText w:val="o"/>
+      <w:lvlJc w:val="left"/>
+      <w:pPr>
+        <w:ind w:left="1440" w:hanging="360"/>
+      </w:pPr>
+      <w:rPr>
+        <w:rFonts w:ascii="Courier New" w:hAnsi="Courier New" w:cs="Courier New" w:hint="default"/>
+      </w:rPr>
+    </w:lvl>
+    <w:lvl w:ilvl="2" w:tplc="04100005" w:tentative="1">
+      <w:start w:val="1"/>
+      <w:numFmt w:val="bullet"/>
+      <w:lvlText w:val=""/>
+      <w:lvlJc w:val="left"/>
+      <w:pPr>
+        <w:ind w:left="2160" w:hanging="360"/>
+      </w:pPr>
+      <w:rPr>
+        <w:rFonts w:ascii="Wingdings" w:hAnsi="Wingdings" w:hint="default"/>
+      </w:rPr>
+    </w:lvl>
+    <w:lvl w:ilvl="3" w:tplc="04100001" w:tentative="1">
+      <w:start w:val="1"/>
+      <w:numFmt w:val="bullet"/>
+      <w:lvlText w:val=""/>
+      <w:lvlJc w:val="left"/>
+      <w:pPr>
+        <w:ind w:left="2880" w:hanging="360"/>
+      </w:pPr>
+      <w:rPr>
+        <w:rFonts w:ascii="Symbol" w:hAnsi="Symbol" w:hint="default"/>
+      </w:rPr>
+    </w:lvl>
+    <w:lvl w:ilvl="4" w:tplc="04100003" w:tentative="1">
+      <w:start w:val="1"/>
+      <w:numFmt w:val="bullet"/>
+      <w:lvlText w:val="o"/>
+      <w:lvlJc w:val="left"/>
+      <w:pPr>
+        <w:ind w:left="3600" w:hanging="360"/>
+      </w:pPr>
+      <w:rPr>
+        <w:rFonts w:ascii="Courier New" w:hAnsi="Courier New" w:cs="Courier New" w:hint="default"/>
+      </w:rPr>
+    </w:lvl>
+    <w:lvl w:ilvl="5" w:tplc="04100005" w:tentative="1">
+      <w:start w:val="1"/>
+      <w:numFmt w:val="bullet"/>
+      <w:lvlText w:val=""/>
+      <w:lvlJc w:val="left"/>
+      <w:pPr>
+        <w:ind w:left="4320" w:hanging="360"/>
+      </w:pPr>
+      <w:rPr>
+        <w:rFonts w:ascii="Wingdings" w:hAnsi="Wingdings" w:hint="default"/>
+      </w:rPr>
+    </w:lvl>
+    <w:lvl w:ilvl="6" w:tplc="04100001" w:tentative="1">
+      <w:start w:val="1"/>
+      <w:numFmt w:val="bullet"/>
+      <w:lvlText w:val=""/>
+      <w:lvlJc w:val="left"/>
+      <w:pPr>
+        <w:ind w:left="5040" w:hanging="360"/>
+      </w:pPr>
+      <w:rPr>
+        <w:rFonts w:ascii="Symbol" w:hAnsi="Symbol" w:hint="default"/>
+      </w:rPr>
+    </w:lvl>
+    <w:lvl w:ilvl="7" w:tplc="04100003" w:tentative="1">
+      <w:start w:val="1"/>
+      <w:numFmt w:val="bullet"/>
+      <w:lvlText w:val="o"/>
+      <w:lvlJc w:val="left"/>
+      <w:pPr>
+        <w:ind w:left="5760" w:hanging="360"/>
+      </w:pPr>
+      <w:rPr>
+        <w:rFonts w:ascii="Courier New" w:hAnsi="Courier New" w:cs="Courier New" w:hint="default"/>
+      </w:rPr>
+    </w:lvl>
+    <w:lvl w:ilvl="8" w:tplc="04100005" w:tentative="1">
+      <w:start w:val="1"/>
+      <w:numFmt w:val="bullet"/>
+      <w:lvlText w:val=""/>
+      <w:lvlJc w:val="left"/>
+      <w:pPr>
+        <w:ind w:left="6480" w:hanging="360"/>
+      </w:pPr>
+      <w:rPr>
+        <w:rFonts w:ascii="Wingdings" w:hAnsi="Wingdings" w:hint="default"/>
+      </w:rPr>
+    </w:lvl>
+  </w:abstractNum>
+  <w:abstractNum w:abstractNumId="9" w15:restartNumberingAfterBreak="0">
+    <w:nsid w:val="700D7E02"/>
+    <w:multiLevelType w:val="hybridMultilevel"/>
+    <w:tmpl w:val="D8142D7E"/>
+    <w:lvl w:ilvl="0" w:tplc="04100001">
+      <w:start w:val="1"/>
+      <w:numFmt w:val="bullet"/>
+      <w:lvlText w:val=""/>
+      <w:lvlJc w:val="left"/>
+      <w:pPr>
+        <w:ind w:left="720" w:hanging="360"/>
+      </w:pPr>
+      <w:rPr>
+        <w:rFonts w:ascii="Symbol" w:hAnsi="Symbol" w:hint="default"/>
+      </w:rPr>
+    </w:lvl>
+    <w:lvl w:ilvl="1" w:tplc="04100003" w:tentative="1">
+      <w:start w:val="1"/>
+      <w:numFmt w:val="bullet"/>
+      <w:lvlText w:val="o"/>
+      <w:lvlJc w:val="left"/>
+      <w:pPr>
+        <w:ind w:left="1440" w:hanging="360"/>
+      </w:pPr>
+      <w:rPr>
+        <w:rFonts w:ascii="Courier New" w:hAnsi="Courier New" w:cs="Courier New" w:hint="default"/>
+      </w:rPr>
+    </w:lvl>
+    <w:lvl w:ilvl="2" w:tplc="04100005" w:tentative="1">
+      <w:start w:val="1"/>
+      <w:numFmt w:val="bullet"/>
+      <w:lvlText w:val=""/>
+      <w:lvlJc w:val="left"/>
+      <w:pPr>
+        <w:ind w:left="2160" w:hanging="360"/>
+      </w:pPr>
+      <w:rPr>
+        <w:rFonts w:ascii="Wingdings" w:hAnsi="Wingdings" w:hint="default"/>
+      </w:rPr>
+    </w:lvl>
+    <w:lvl w:ilvl="3" w:tplc="04100001" w:tentative="1">
+      <w:start w:val="1"/>
+      <w:numFmt w:val="bullet"/>
+      <w:lvlText w:val=""/>
+      <w:lvlJc w:val="left"/>
+      <w:pPr>
+        <w:ind w:left="2880" w:hanging="360"/>
+      </w:pPr>
+      <w:rPr>
+        <w:rFonts w:ascii="Symbol" w:hAnsi="Symbol" w:hint="default"/>
+      </w:rPr>
+    </w:lvl>
+    <w:lvl w:ilvl="4" w:tplc="04100003" w:tentative="1">
+      <w:start w:val="1"/>
+      <w:numFmt w:val="bullet"/>
+      <w:lvlText w:val="o"/>
+      <w:lvlJc w:val="left"/>
+      <w:pPr>
+        <w:ind w:left="3600" w:hanging="360"/>
+      </w:pPr>
+      <w:rPr>
+        <w:rFonts w:ascii="Courier New" w:hAnsi="Courier New" w:cs="Courier New" w:hint="default"/>
+      </w:rPr>
+    </w:lvl>
+    <w:lvl w:ilvl="5" w:tplc="04100005" w:tentative="1">
+      <w:start w:val="1"/>
+      <w:numFmt w:val="bullet"/>
+      <w:lvlText w:val=""/>
+      <w:lvlJc w:val="left"/>
+      <w:pPr>
+        <w:ind w:left="4320" w:hanging="360"/>
+      </w:pPr>
+      <w:rPr>
+        <w:rFonts w:ascii="Wingdings" w:hAnsi="Wingdings" w:hint="default"/>
+      </w:rPr>
+    </w:lvl>
+    <w:lvl w:ilvl="6" w:tplc="04100001" w:tentative="1">
+      <w:start w:val="1"/>
+      <w:numFmt w:val="bullet"/>
+      <w:lvlText w:val=""/>
+      <w:lvlJc w:val="left"/>
+      <w:pPr>
+        <w:ind w:left="5040" w:hanging="360"/>
+      </w:pPr>
+      <w:rPr>
+        <w:rFonts w:ascii="Symbol" w:hAnsi="Symbol" w:hint="default"/>
+      </w:rPr>
+    </w:lvl>
+    <w:lvl w:ilvl="7" w:tplc="04100003" w:tentative="1">
+      <w:start w:val="1"/>
+      <w:numFmt w:val="bullet"/>
+      <w:lvlText w:val="o"/>
+      <w:lvlJc w:val="left"/>
+      <w:pPr>
+        <w:ind w:left="5760" w:hanging="360"/>
+      </w:pPr>
+      <w:rPr>
+        <w:rFonts w:ascii="Courier New" w:hAnsi="Courier New" w:cs="Courier New" w:hint="default"/>
+      </w:rPr>
+    </w:lvl>
+    <w:lvl w:ilvl="8" w:tplc="04100005" w:tentative="1">
+      <w:start w:val="1"/>
+      <w:numFmt w:val="bullet"/>
+      <w:lvlText w:val=""/>
+      <w:lvlJc w:val="left"/>
+      <w:pPr>
+        <w:ind w:left="6480" w:hanging="360"/>
+      </w:pPr>
+      <w:rPr>
+        <w:rFonts w:ascii="Wingdings" w:hAnsi="Wingdings" w:hint="default"/>
+      </w:rPr>
+    </w:lvl>
+  </w:abstractNum>
+  <w:abstractNum w:abstractNumId="10" w15:restartNumberingAfterBreak="0">
     <w:nsid w:val="7A973414"/>
     <w:multiLevelType w:val="hybridMultilevel"/>
     <w:tmpl w:val="FB8EF854"/>
@@ -1352,8 +2083,234 @@
       </w:rPr>
     </w:lvl>
   </w:abstractNum>
+  <w:abstractNum w:abstractNumId="11" w15:restartNumberingAfterBreak="0">
+    <w:nsid w:val="7C3851AC"/>
+    <w:multiLevelType w:val="hybridMultilevel"/>
+    <w:tmpl w:val="D54A0B52"/>
+    <w:lvl w:ilvl="0" w:tplc="04100001">
+      <w:start w:val="1"/>
+      <w:numFmt w:val="bullet"/>
+      <w:lvlText w:val=""/>
+      <w:lvlJc w:val="left"/>
+      <w:pPr>
+        <w:ind w:left="720" w:hanging="360"/>
+      </w:pPr>
+      <w:rPr>
+        <w:rFonts w:ascii="Symbol" w:hAnsi="Symbol" w:hint="default"/>
+      </w:rPr>
+    </w:lvl>
+    <w:lvl w:ilvl="1" w:tplc="04100003" w:tentative="1">
+      <w:start w:val="1"/>
+      <w:numFmt w:val="bullet"/>
+      <w:lvlText w:val="o"/>
+      <w:lvlJc w:val="left"/>
+      <w:pPr>
+        <w:ind w:left="1440" w:hanging="360"/>
+      </w:pPr>
+      <w:rPr>
+        <w:rFonts w:ascii="Courier New" w:hAnsi="Courier New" w:cs="Courier New" w:hint="default"/>
+      </w:rPr>
+    </w:lvl>
+    <w:lvl w:ilvl="2" w:tplc="04100005" w:tentative="1">
+      <w:start w:val="1"/>
+      <w:numFmt w:val="bullet"/>
+      <w:lvlText w:val=""/>
+      <w:lvlJc w:val="left"/>
+      <w:pPr>
+        <w:ind w:left="2160" w:hanging="360"/>
+      </w:pPr>
+      <w:rPr>
+        <w:rFonts w:ascii="Wingdings" w:hAnsi="Wingdings" w:hint="default"/>
+      </w:rPr>
+    </w:lvl>
+    <w:lvl w:ilvl="3" w:tplc="04100001" w:tentative="1">
+      <w:start w:val="1"/>
+      <w:numFmt w:val="bullet"/>
+      <w:lvlText w:val=""/>
+      <w:lvlJc w:val="left"/>
+      <w:pPr>
+        <w:ind w:left="2880" w:hanging="360"/>
+      </w:pPr>
+      <w:rPr>
+        <w:rFonts w:ascii="Symbol" w:hAnsi="Symbol" w:hint="default"/>
+      </w:rPr>
+    </w:lvl>
+    <w:lvl w:ilvl="4" w:tplc="04100003" w:tentative="1">
+      <w:start w:val="1"/>
+      <w:numFmt w:val="bullet"/>
+      <w:lvlText w:val="o"/>
+      <w:lvlJc w:val="left"/>
+      <w:pPr>
+        <w:ind w:left="3600" w:hanging="360"/>
+      </w:pPr>
+      <w:rPr>
+        <w:rFonts w:ascii="Courier New" w:hAnsi="Courier New" w:cs="Courier New" w:hint="default"/>
+      </w:rPr>
+    </w:lvl>
+    <w:lvl w:ilvl="5" w:tplc="04100005" w:tentative="1">
+      <w:start w:val="1"/>
+      <w:numFmt w:val="bullet"/>
+      <w:lvlText w:val=""/>
+      <w:lvlJc w:val="left"/>
+      <w:pPr>
+        <w:ind w:left="4320" w:hanging="360"/>
+      </w:pPr>
+      <w:rPr>
+        <w:rFonts w:ascii="Wingdings" w:hAnsi="Wingdings" w:hint="default"/>
+      </w:rPr>
+    </w:lvl>
+    <w:lvl w:ilvl="6" w:tplc="04100001" w:tentative="1">
+      <w:start w:val="1"/>
+      <w:numFmt w:val="bullet"/>
+      <w:lvlText w:val=""/>
+      <w:lvlJc w:val="left"/>
+      <w:pPr>
+        <w:ind w:left="5040" w:hanging="360"/>
+      </w:pPr>
+      <w:rPr>
+        <w:rFonts w:ascii="Symbol" w:hAnsi="Symbol" w:hint="default"/>
+      </w:rPr>
+    </w:lvl>
+    <w:lvl w:ilvl="7" w:tplc="04100003" w:tentative="1">
+      <w:start w:val="1"/>
+      <w:numFmt w:val="bullet"/>
+      <w:lvlText w:val="o"/>
+      <w:lvlJc w:val="left"/>
+      <w:pPr>
+        <w:ind w:left="5760" w:hanging="360"/>
+      </w:pPr>
+      <w:rPr>
+        <w:rFonts w:ascii="Courier New" w:hAnsi="Courier New" w:cs="Courier New" w:hint="default"/>
+      </w:rPr>
+    </w:lvl>
+    <w:lvl w:ilvl="8" w:tplc="04100005" w:tentative="1">
+      <w:start w:val="1"/>
+      <w:numFmt w:val="bullet"/>
+      <w:lvlText w:val=""/>
+      <w:lvlJc w:val="left"/>
+      <w:pPr>
+        <w:ind w:left="6480" w:hanging="360"/>
+      </w:pPr>
+      <w:rPr>
+        <w:rFonts w:ascii="Wingdings" w:hAnsi="Wingdings" w:hint="default"/>
+      </w:rPr>
+    </w:lvl>
+  </w:abstractNum>
+  <w:abstractNum w:abstractNumId="12" w15:restartNumberingAfterBreak="0">
+    <w:nsid w:val="7FB33DF0"/>
+    <w:multiLevelType w:val="hybridMultilevel"/>
+    <w:tmpl w:val="5B3C792A"/>
+    <w:lvl w:ilvl="0" w:tplc="04100001">
+      <w:start w:val="1"/>
+      <w:numFmt w:val="bullet"/>
+      <w:lvlText w:val=""/>
+      <w:lvlJc w:val="left"/>
+      <w:pPr>
+        <w:ind w:left="720" w:hanging="360"/>
+      </w:pPr>
+      <w:rPr>
+        <w:rFonts w:ascii="Symbol" w:hAnsi="Symbol" w:hint="default"/>
+      </w:rPr>
+    </w:lvl>
+    <w:lvl w:ilvl="1" w:tplc="04100003" w:tentative="1">
+      <w:start w:val="1"/>
+      <w:numFmt w:val="bullet"/>
+      <w:lvlText w:val="o"/>
+      <w:lvlJc w:val="left"/>
+      <w:pPr>
+        <w:ind w:left="1440" w:hanging="360"/>
+      </w:pPr>
+      <w:rPr>
+        <w:rFonts w:ascii="Courier New" w:hAnsi="Courier New" w:cs="Courier New" w:hint="default"/>
+      </w:rPr>
+    </w:lvl>
+    <w:lvl w:ilvl="2" w:tplc="04100005" w:tentative="1">
+      <w:start w:val="1"/>
+      <w:numFmt w:val="bullet"/>
+      <w:lvlText w:val=""/>
+      <w:lvlJc w:val="left"/>
+      <w:pPr>
+        <w:ind w:left="2160" w:hanging="360"/>
+      </w:pPr>
+      <w:rPr>
+        <w:rFonts w:ascii="Wingdings" w:hAnsi="Wingdings" w:hint="default"/>
+      </w:rPr>
+    </w:lvl>
+    <w:lvl w:ilvl="3" w:tplc="04100001" w:tentative="1">
+      <w:start w:val="1"/>
+      <w:numFmt w:val="bullet"/>
+      <w:lvlText w:val=""/>
+      <w:lvlJc w:val="left"/>
+      <w:pPr>
+        <w:ind w:left="2880" w:hanging="360"/>
+      </w:pPr>
+      <w:rPr>
+        <w:rFonts w:ascii="Symbol" w:hAnsi="Symbol" w:hint="default"/>
+      </w:rPr>
+    </w:lvl>
+    <w:lvl w:ilvl="4" w:tplc="04100003" w:tentative="1">
+      <w:start w:val="1"/>
+      <w:numFmt w:val="bullet"/>
+      <w:lvlText w:val="o"/>
+      <w:lvlJc w:val="left"/>
+      <w:pPr>
+        <w:ind w:left="3600" w:hanging="360"/>
+      </w:pPr>
+      <w:rPr>
+        <w:rFonts w:ascii="Courier New" w:hAnsi="Courier New" w:cs="Courier New" w:hint="default"/>
+      </w:rPr>
+    </w:lvl>
+    <w:lvl w:ilvl="5" w:tplc="04100005" w:tentative="1">
+      <w:start w:val="1"/>
+      <w:numFmt w:val="bullet"/>
+      <w:lvlText w:val=""/>
+      <w:lvlJc w:val="left"/>
+      <w:pPr>
+        <w:ind w:left="4320" w:hanging="360"/>
+      </w:pPr>
+      <w:rPr>
+        <w:rFonts w:ascii="Wingdings" w:hAnsi="Wingdings" w:hint="default"/>
+      </w:rPr>
+    </w:lvl>
+    <w:lvl w:ilvl="6" w:tplc="04100001" w:tentative="1">
+      <w:start w:val="1"/>
+      <w:numFmt w:val="bullet"/>
+      <w:lvlText w:val=""/>
+      <w:lvlJc w:val="left"/>
+      <w:pPr>
+        <w:ind w:left="5040" w:hanging="360"/>
+      </w:pPr>
+      <w:rPr>
+        <w:rFonts w:ascii="Symbol" w:hAnsi="Symbol" w:hint="default"/>
+      </w:rPr>
+    </w:lvl>
+    <w:lvl w:ilvl="7" w:tplc="04100003" w:tentative="1">
+      <w:start w:val="1"/>
+      <w:numFmt w:val="bullet"/>
+      <w:lvlText w:val="o"/>
+      <w:lvlJc w:val="left"/>
+      <w:pPr>
+        <w:ind w:left="5760" w:hanging="360"/>
+      </w:pPr>
+      <w:rPr>
+        <w:rFonts w:ascii="Courier New" w:hAnsi="Courier New" w:cs="Courier New" w:hint="default"/>
+      </w:rPr>
+    </w:lvl>
+    <w:lvl w:ilvl="8" w:tplc="04100005" w:tentative="1">
+      <w:start w:val="1"/>
+      <w:numFmt w:val="bullet"/>
+      <w:lvlText w:val=""/>
+      <w:lvlJc w:val="left"/>
+      <w:pPr>
+        <w:ind w:left="6480" w:hanging="360"/>
+      </w:pPr>
+      <w:rPr>
+        <w:rFonts w:ascii="Wingdings" w:hAnsi="Wingdings" w:hint="default"/>
+      </w:rPr>
+    </w:lvl>
+  </w:abstractNum>
   <w:num w:numId="1" w16cid:durableId="90856438">
-    <w:abstractNumId w:val="3"/>
+    <w:abstractNumId w:val="4"/>
   </w:num>
   <w:num w:numId="2" w16cid:durableId="1150168246">
     <w:abstractNumId w:val="0"/>
@@ -1365,16 +2322,31 @@
     <w:abstractNumId w:val="1"/>
   </w:num>
   <w:num w:numId="5" w16cid:durableId="1069495374">
-    <w:abstractNumId w:val="4"/>
+    <w:abstractNumId w:val="5"/>
   </w:num>
   <w:num w:numId="6" w16cid:durableId="1776753317">
+    <w:abstractNumId w:val="10"/>
+  </w:num>
+  <w:num w:numId="7" w16cid:durableId="638455461">
+    <w:abstractNumId w:val="6"/>
+  </w:num>
+  <w:num w:numId="8" w16cid:durableId="2132280295">
     <w:abstractNumId w:val="7"/>
   </w:num>
-  <w:num w:numId="7" w16cid:durableId="638455461">
-    <w:abstractNumId w:val="5"/>
+  <w:num w:numId="9" w16cid:durableId="1260213611">
+    <w:abstractNumId w:val="3"/>
   </w:num>
-  <w:num w:numId="8" w16cid:durableId="2132280295">
-    <w:abstractNumId w:val="6"/>
+  <w:num w:numId="10" w16cid:durableId="932322195">
+    <w:abstractNumId w:val="11"/>
+  </w:num>
+  <w:num w:numId="11" w16cid:durableId="643001910">
+    <w:abstractNumId w:val="8"/>
+  </w:num>
+  <w:num w:numId="12" w16cid:durableId="416295568">
+    <w:abstractNumId w:val="12"/>
+  </w:num>
+  <w:num w:numId="13" w16cid:durableId="1588807343">
+    <w:abstractNumId w:val="9"/>
   </w:num>
 </w:numbering>
 </file>

</xml_diff>

<commit_message>
Aggiornamento documentazione word e pdf
</commit_message>
<xml_diff>
--- a/docs/Scenari Smart Library.docx
+++ b/docs/Scenari Smart Library.docx
@@ -4,7 +4,13 @@
   <w:body>
     <w:p>
       <w:r>
-        <w:t>SCENARIO 1 – IL CLIENTE RICERCA UN DETERMINATO LIBRO DA TELEGRAM:</w:t>
+        <w:t xml:space="preserve">SCENARIO 1 – IL CLIENTE </w:t>
+      </w:r>
+      <w:r>
+        <w:t>PRENOTA</w:t>
+      </w:r>
+      <w:r>
+        <w:t xml:space="preserve"> UN DETERMINATO LIBRO DA TELEGRAM:</w:t>
       </w:r>
     </w:p>
     <w:p>
@@ -36,10 +42,27 @@
         </w:numPr>
       </w:pPr>
       <w:r>
-        <w:t>R</w:t>
-      </w:r>
-      <w:r>
-        <w:t>icerca un libro</w:t>
+        <w:t>Prenota</w:t>
+      </w:r>
+      <w:r>
+        <w:t xml:space="preserve"> un libro</w:t>
+      </w:r>
+      <w:r>
+        <w:t xml:space="preserve"> (/prenota </w:t>
+      </w:r>
+      <w:proofErr w:type="spellStart"/>
+      <w:r>
+        <w:t>NomeLibro</w:t>
+      </w:r>
+      <w:proofErr w:type="spellEnd"/>
+      <w:r>
+        <w:t xml:space="preserve">), parte la </w:t>
+      </w:r>
+      <w:r>
+        <w:rPr>
+          <w:color w:val="4F81BD" w:themeColor="accent1"/>
+        </w:rPr>
+        <w:t>RICHIESTA 2</w:t>
       </w:r>
     </w:p>
     <w:p>
@@ -51,141 +74,42 @@
         </w:numPr>
       </w:pPr>
       <w:r>
-        <w:t>I</w:t>
-      </w:r>
-      <w:r>
-        <w:t>l server ritorna l’elenco dei totem che lo contengono o il più vicino.</w:t>
-      </w:r>
-      <w:r>
-        <w:t xml:space="preserve"> (</w:t>
+        <w:t>Se il libro è disponibile viene prenotato (</w:t>
       </w:r>
       <w:r>
         <w:rPr>
           <w:color w:val="4F81BD" w:themeColor="accent1"/>
         </w:rPr>
-        <w:t>RICHIESTA</w:t>
-      </w:r>
-      <w:r>
-        <w:rPr>
-          <w:color w:val="4F81BD" w:themeColor="accent1"/>
-        </w:rPr>
-        <w:t xml:space="preserve"> 1</w:t>
-      </w:r>
-      <w:r>
-        <w:t>)</w:t>
-      </w:r>
-    </w:p>
-    <w:p>
-      <w:r>
-        <w:t>SCENARIO 2 – IL CLIENTE PRENOTA UN LIBRO</w:t>
+        <w:t>RICHIESTA 3</w:t>
+      </w:r>
+      <w:r>
+        <w:t>) e viene ritornato il codice di prenotazione e l’indirizzo del totem da cui ritirarlo</w:t>
       </w:r>
     </w:p>
     <w:p>
       <w:pPr>
         <w:pStyle w:val="Paragrafoelenco"/>
         <w:numPr>
-          <w:ilvl w:val="0"/>
-          <w:numId w:val="10"/>
+          <w:ilvl w:val="1"/>
+          <w:numId w:val="9"/>
         </w:numPr>
       </w:pPr>
       <w:r>
-        <w:t>L’utente seleziona il totem dalla lista appena ritornata</w:t>
-      </w:r>
-    </w:p>
-    <w:p>
-      <w:pPr>
-        <w:pStyle w:val="Paragrafoelenco"/>
-        <w:numPr>
-          <w:ilvl w:val="0"/>
-          <w:numId w:val="10"/>
-        </w:numPr>
-      </w:pPr>
-      <w:r>
-        <w:t>C</w:t>
-      </w:r>
-      <w:r>
-        <w:t>onferma la prenotazione</w:t>
-      </w:r>
-      <w:r>
-        <w:t xml:space="preserve">, viene creato un prestito sul </w:t>
+        <w:t xml:space="preserve">Il server fa una </w:t>
       </w:r>
       <w:proofErr w:type="spellStart"/>
       <w:r>
-        <w:t>db</w:t>
+        <w:t>publish</w:t>
       </w:r>
       <w:proofErr w:type="spellEnd"/>
       <w:r>
-        <w:t xml:space="preserve"> </w:t>
-      </w:r>
-      <w:r>
-        <w:t>e</w:t>
-      </w:r>
-      <w:r>
-        <w:t xml:space="preserve"> viene</w:t>
-      </w:r>
-      <w:r>
-        <w:t xml:space="preserve"> ritorna</w:t>
-      </w:r>
-      <w:r>
-        <w:t>to</w:t>
-      </w:r>
-      <w:r>
-        <w:t xml:space="preserve"> </w:t>
-      </w:r>
-      <w:r>
-        <w:t xml:space="preserve">all’utente </w:t>
-      </w:r>
-      <w:r>
-        <w:t>un codice univoco di prenotazione</w:t>
-      </w:r>
-      <w:r>
-        <w:t xml:space="preserve"> da utilizzare per il ritiro e per la riconsegna del libro</w:t>
-      </w:r>
-    </w:p>
-    <w:p>
-      <w:pPr>
-        <w:pStyle w:val="Paragrafoelenco"/>
-        <w:numPr>
-          <w:ilvl w:val="0"/>
-          <w:numId w:val="10"/>
-        </w:numPr>
-      </w:pPr>
-      <w:r>
-        <w:t xml:space="preserve">Il server fa una </w:t>
-      </w:r>
-      <w:proofErr w:type="spellStart"/>
-      <w:r>
-        <w:t>publish</w:t>
-      </w:r>
-      <w:proofErr w:type="spellEnd"/>
-      <w:r>
-        <w:t xml:space="preserve"> MQTT al </w:t>
-      </w:r>
-      <w:proofErr w:type="spellStart"/>
-      <w:r>
-        <w:t>topic</w:t>
-      </w:r>
-      <w:proofErr w:type="spellEnd"/>
-      <w:r>
-        <w:t xml:space="preserve"> del totem selezionato</w:t>
-      </w:r>
-      <w:r>
-        <w:t>, specificando l’id dello scompartimento e l’id della prenotazione</w:t>
-      </w:r>
-      <w:r>
-        <w:t xml:space="preserve"> (</w:t>
+        <w:t xml:space="preserve"> MQTT al bridge per riservare il libro (</w:t>
       </w:r>
       <w:r>
         <w:rPr>
           <w:color w:val="00B050"/>
         </w:rPr>
-        <w:t>PACCHETTO 1</w:t>
-      </w:r>
-      <w:r>
-        <w:rPr>
-          <w:color w:val="00B050"/>
-        </w:rPr>
-        <w:t>, CODICE=1</w:t>
+        <w:t>PACCHETTO 1, CODICE=1</w:t>
       </w:r>
       <w:r>
         <w:t>)</w:t>
@@ -195,42 +119,12 @@
       <w:pPr>
         <w:pStyle w:val="Paragrafoelenco"/>
         <w:numPr>
-          <w:ilvl w:val="0"/>
-          <w:numId w:val="10"/>
+          <w:ilvl w:val="1"/>
+          <w:numId w:val="9"/>
         </w:numPr>
       </w:pPr>
       <w:r>
-        <w:t>I</w:t>
-      </w:r>
-      <w:r>
-        <w:t xml:space="preserve">l </w:t>
-      </w:r>
-      <w:r>
-        <w:t>bridge</w:t>
-      </w:r>
-      <w:r>
-        <w:t xml:space="preserve"> legge e </w:t>
-      </w:r>
-      <w:r>
-        <w:t xml:space="preserve">comunica al microcontrollore di </w:t>
-      </w:r>
-      <w:r>
-        <w:t>accende</w:t>
-      </w:r>
-      <w:r>
-        <w:t>re</w:t>
-      </w:r>
-      <w:r>
-        <w:t xml:space="preserve"> il led rosso</w:t>
-      </w:r>
-      <w:r>
-        <w:t xml:space="preserve"> dello scompartimento</w:t>
-      </w:r>
-      <w:r>
-        <w:t xml:space="preserve"> corrispondente</w:t>
-      </w:r>
-      <w:r>
-        <w:t>. (</w:t>
+        <w:t>Il bridge legge e comunica al microcontrollore di accendere il led rosso dello scompartimento corrispondente. (</w:t>
       </w:r>
       <w:r>
         <w:rPr>
@@ -242,33 +136,33 @@
         <w:rPr>
           <w:color w:val="00B050"/>
         </w:rPr>
-        <w:t>3</w:t>
-      </w:r>
-      <w:r>
-        <w:rPr>
-          <w:color w:val="00B050"/>
-        </w:rPr>
-        <w:t>,</w:t>
-      </w:r>
-      <w:r>
-        <w:rPr>
-          <w:color w:val="00B050"/>
-        </w:rPr>
-        <w:t xml:space="preserve"> </w:t>
-      </w:r>
-      <w:r>
-        <w:rPr>
-          <w:color w:val="00B050"/>
-        </w:rPr>
-        <w:t>CODICE=1</w:t>
+        <w:t>3, CODICE=1</w:t>
       </w:r>
       <w:r>
         <w:t>)</w:t>
       </w:r>
     </w:p>
     <w:p>
-      <w:r>
-        <w:t>SCENARIO 3 – IL CLIENTE RITIRA IL LIBRO</w:t>
+      <w:pPr>
+        <w:pStyle w:val="Paragrafoelenco"/>
+        <w:numPr>
+          <w:ilvl w:val="0"/>
+          <w:numId w:val="9"/>
+        </w:numPr>
+      </w:pPr>
+      <w:r>
+        <w:t>Se il libro non è disponibile viene ritornato un messaggio opportuno</w:t>
+      </w:r>
+    </w:p>
+    <w:p>
+      <w:r>
+        <w:t xml:space="preserve">SCENARIO </w:t>
+      </w:r>
+      <w:r>
+        <w:t>2</w:t>
+      </w:r>
+      <w:r>
+        <w:t xml:space="preserve"> – IL CLIENTE RITIRA IL LIBRO</w:t>
       </w:r>
     </w:p>
     <w:p>
@@ -283,27 +177,25 @@
         <w:t>L’utente va presso il totem</w:t>
       </w:r>
       <w:r>
-        <w:t xml:space="preserve"> (applicazione </w:t>
-      </w:r>
-      <w:proofErr w:type="spellStart"/>
-      <w:r>
-        <w:t>telegram</w:t>
-      </w:r>
-      <w:proofErr w:type="spellEnd"/>
+        <w:t xml:space="preserve"> (applicazione</w:t>
+      </w:r>
+      <w:r>
+        <w:t xml:space="preserve"> html</w:t>
+      </w:r>
       <w:r>
         <w:t>)</w:t>
       </w:r>
       <w:r>
-        <w:t xml:space="preserve">, </w:t>
-      </w:r>
-      <w:r>
-        <w:t xml:space="preserve">scrive \ritira e </w:t>
-      </w:r>
-      <w:r>
-        <w:t>inserisce il codice</w:t>
+        <w:t>, inserisce il codice</w:t>
       </w:r>
       <w:r>
         <w:t xml:space="preserve"> prenotazione</w:t>
+      </w:r>
+      <w:r>
+        <w:t xml:space="preserve"> e preme </w:t>
+      </w:r>
+      <w:r>
+        <w:t>RITIRA</w:t>
       </w:r>
     </w:p>
     <w:p>
@@ -315,19 +207,19 @@
         </w:numPr>
       </w:pPr>
       <w:r>
-        <w:t>Il server invia al bridge l’id dello scompartimento</w:t>
-      </w:r>
-      <w:r>
-        <w:t xml:space="preserve"> e il codice di prenotazione</w:t>
-      </w:r>
-      <w:r>
-        <w:t xml:space="preserve"> (</w:t>
+        <w:t>Il bridge html fa una richiesta al server per aggiornare lo stato della prenotazione (</w:t>
       </w:r>
       <w:r>
         <w:rPr>
-          <w:color w:val="00B050"/>
+          <w:color w:val="4F81BD" w:themeColor="accent1"/>
         </w:rPr>
-        <w:t>PACCHETTO 1, CODICE=2</w:t>
+        <w:t>RICHIESTA 5, stato=</w:t>
+      </w:r>
+      <w:r>
+        <w:rPr>
+          <w:color w:val="4F81BD" w:themeColor="accent1"/>
+        </w:rPr>
+        <w:t>’prelevato’</w:t>
       </w:r>
       <w:r>
         <w:t>)</w:t>
@@ -342,16 +234,25 @@
         </w:numPr>
       </w:pPr>
       <w:r>
-        <w:t>Il bridge comunica al</w:t>
-      </w:r>
-      <w:r>
-        <w:t xml:space="preserve"> microcontrollore l’id dello scomparto da aprire (</w:t>
+        <w:t>Il server invia al bridge</w:t>
+      </w:r>
+      <w:r>
+        <w:t xml:space="preserve"> con MQTT</w:t>
+      </w:r>
+      <w:r>
+        <w:t xml:space="preserve"> l’id dello scompartimento</w:t>
+      </w:r>
+      <w:r>
+        <w:t xml:space="preserve"> e il codice di prenotazione</w:t>
+      </w:r>
+      <w:r>
+        <w:t xml:space="preserve"> (</w:t>
       </w:r>
       <w:r>
         <w:rPr>
           <w:color w:val="00B050"/>
         </w:rPr>
-        <w:t>PACCHETTO 3, CODICE=2</w:t>
+        <w:t>PACCHETTO 1, CODICE=2</w:t>
       </w:r>
       <w:r>
         <w:t>)</w:t>
@@ -366,52 +267,16 @@
         </w:numPr>
       </w:pPr>
       <w:r>
-        <w:t>I</w:t>
-      </w:r>
-      <w:r>
-        <w:t xml:space="preserve">l led lampeggia </w:t>
-      </w:r>
-      <w:proofErr w:type="spellStart"/>
-      <w:r>
-        <w:t>finchè</w:t>
-      </w:r>
-      <w:proofErr w:type="spellEnd"/>
-      <w:r>
-        <w:t xml:space="preserve"> l’NFC lo riconosce, </w:t>
-      </w:r>
-      <w:proofErr w:type="spellStart"/>
-      <w:r>
-        <w:t>dopodichè</w:t>
-      </w:r>
-      <w:proofErr w:type="spellEnd"/>
-      <w:r>
-        <w:t xml:space="preserve"> si spegne</w:t>
-      </w:r>
-      <w:r>
-        <w:t xml:space="preserve"> e </w:t>
-      </w:r>
-      <w:proofErr w:type="spellStart"/>
-      <w:r>
-        <w:t>l’arduino</w:t>
-      </w:r>
-      <w:proofErr w:type="spellEnd"/>
-      <w:r>
-        <w:t xml:space="preserve"> </w:t>
-      </w:r>
-      <w:r>
-        <w:t>conferma al bridge che il ritiro è avvenuto</w:t>
-      </w:r>
-      <w:r>
-        <w:t xml:space="preserve"> per quello scomparto</w:t>
-      </w:r>
-      <w:r>
-        <w:t xml:space="preserve"> (</w:t>
+        <w:t>Il bridge comunica al</w:t>
+      </w:r>
+      <w:r>
+        <w:t xml:space="preserve"> microcontrollore l’id dello scomparto da aprire (</w:t>
       </w:r>
       <w:r>
         <w:rPr>
           <w:color w:val="00B050"/>
         </w:rPr>
-        <w:t>PACCHETTO 2, INTERO=1</w:t>
+        <w:t>PACCHETTO 3, CODICE=2</w:t>
       </w:r>
       <w:r>
         <w:t>)</w:t>
@@ -426,46 +291,26 @@
         </w:numPr>
       </w:pPr>
       <w:r>
-        <w:t xml:space="preserve">Il </w:t>
-      </w:r>
-      <w:r>
-        <w:t>bridge</w:t>
-      </w:r>
-      <w:r>
-        <w:t xml:space="preserve"> </w:t>
-      </w:r>
-      <w:r>
-        <w:t xml:space="preserve">risale al codice prenotazione associato a quello scompartimento e </w:t>
-      </w:r>
-      <w:r>
-        <w:t>fa una richiesta HTTP per aggiornare lo stato del libro</w:t>
-      </w:r>
-      <w:r>
-        <w:t xml:space="preserve"> (</w:t>
-      </w:r>
-      <w:r>
-        <w:rPr>
-          <w:color w:val="4F81BD" w:themeColor="accent1"/>
-        </w:rPr>
-        <w:t xml:space="preserve">RICHIESTA </w:t>
-      </w:r>
-      <w:r>
-        <w:rPr>
-          <w:color w:val="4F81BD" w:themeColor="accent1"/>
-        </w:rPr>
-        <w:t>5</w:t>
-      </w:r>
-      <w:r>
-        <w:t xml:space="preserve">, </w:t>
-      </w:r>
-      <w:r>
-        <w:rPr>
-          <w:color w:val="00B050"/>
-        </w:rPr>
-        <w:t>PACCHETTO 4</w:t>
-      </w:r>
-      <w:r>
-        <w:t>)</w:t>
+        <w:t>I</w:t>
+      </w:r>
+      <w:r>
+        <w:t xml:space="preserve">l led lampeggia </w:t>
+      </w:r>
+      <w:proofErr w:type="spellStart"/>
+      <w:r>
+        <w:t>finchè</w:t>
+      </w:r>
+      <w:proofErr w:type="spellEnd"/>
+      <w:r>
+        <w:t xml:space="preserve"> l’NFC lo riconosce, </w:t>
+      </w:r>
+      <w:proofErr w:type="spellStart"/>
+      <w:r>
+        <w:t>dopodichè</w:t>
+      </w:r>
+      <w:proofErr w:type="spellEnd"/>
+      <w:r>
+        <w:t xml:space="preserve"> si spegne</w:t>
       </w:r>
       <w:r>
         <w:t>.</w:t>
@@ -473,81 +318,13 @@
     </w:p>
     <w:p>
       <w:r>
-        <w:t>SCENARIO 4 – IL CLIENTE RICERCA UN LIBRO DAL TOTEM</w:t>
-      </w:r>
-    </w:p>
-    <w:p>
-      <w:pPr>
-        <w:pStyle w:val="Paragrafoelenco"/>
-        <w:numPr>
-          <w:ilvl w:val="0"/>
-          <w:numId w:val="12"/>
-        </w:numPr>
-      </w:pPr>
-      <w:r>
-        <w:t>Il cliente è davanti al totem</w:t>
-      </w:r>
-      <w:r>
-        <w:t>, inserisce il suo codice utente (autenticazione automatica http al server)</w:t>
-      </w:r>
-    </w:p>
-    <w:p>
-      <w:pPr>
-        <w:pStyle w:val="Paragrafoelenco"/>
-        <w:numPr>
-          <w:ilvl w:val="0"/>
-          <w:numId w:val="12"/>
-        </w:numPr>
-      </w:pPr>
-      <w:r>
-        <w:t>R</w:t>
-      </w:r>
-      <w:r>
-        <w:t>icerca un libro.</w:t>
-      </w:r>
-    </w:p>
-    <w:p>
-      <w:pPr>
-        <w:pStyle w:val="Paragrafoelenco"/>
-        <w:numPr>
-          <w:ilvl w:val="0"/>
-          <w:numId w:val="12"/>
-        </w:numPr>
-      </w:pPr>
-      <w:r>
-        <w:t>Se il</w:t>
-      </w:r>
-      <w:r>
-        <w:t xml:space="preserve"> libro è presente all’interno di quel tote</w:t>
-      </w:r>
-      <w:r>
-        <w:t>m viene mostrato a video un opportuno messaggio e viene chiesto se si vuole ritirare subito il libro. In caso di risposta positiva il server crea il prestito e si avvia lo SCENARIO 3 dal punto 2.</w:t>
-      </w:r>
-    </w:p>
-    <w:p>
-      <w:pPr>
-        <w:pStyle w:val="Paragrafoelenco"/>
-        <w:numPr>
-          <w:ilvl w:val="0"/>
-          <w:numId w:val="12"/>
-        </w:numPr>
-      </w:pPr>
-      <w:r>
-        <w:t>Se i</w:t>
-      </w:r>
-      <w:r>
-        <w:t xml:space="preserve">l libro è su un altro totem: </w:t>
-      </w:r>
-      <w:r>
-        <w:t xml:space="preserve">vuoi ricercare su un altro totem? </w:t>
-      </w:r>
-      <w:r>
-        <w:t>In caso di risposta positiva inizia lo SCENARIO 1 dal punto 3.</w:t>
-      </w:r>
-    </w:p>
-    <w:p>
-      <w:r>
-        <w:t>SCENARIO 5 – RICONSEGNA DEL LIBRO</w:t>
+        <w:t xml:space="preserve">SCENARIO </w:t>
+      </w:r>
+      <w:r>
+        <w:t>3</w:t>
+      </w:r>
+      <w:r>
+        <w:t xml:space="preserve"> – RICONSEGNA DEL LIBRO</w:t>
       </w:r>
     </w:p>
     <w:p>
@@ -559,13 +336,28 @@
         </w:numPr>
       </w:pPr>
       <w:r>
-        <w:t xml:space="preserve">L’utente scrive /consegna su </w:t>
+        <w:t xml:space="preserve">L’utente </w:t>
+      </w:r>
+      <w:r>
+        <w:t xml:space="preserve">invia /consegna su </w:t>
       </w:r>
       <w:proofErr w:type="spellStart"/>
       <w:r>
         <w:t>telegram</w:t>
       </w:r>
       <w:proofErr w:type="spellEnd"/>
+      <w:r>
+        <w:t xml:space="preserve"> e vengono ritornati i totem con almeno uno scompartimento libero (</w:t>
+      </w:r>
+      <w:r>
+        <w:rPr>
+          <w:color w:val="4F81BD" w:themeColor="accent1"/>
+        </w:rPr>
+        <w:t>RICHIESTA 6</w:t>
+      </w:r>
+      <w:r>
+        <w:t>)</w:t>
+      </w:r>
     </w:p>
     <w:p>
       <w:pPr>
@@ -576,10 +368,40 @@
         </w:numPr>
       </w:pPr>
       <w:r>
-        <w:t>R</w:t>
-      </w:r>
-      <w:r>
-        <w:t>itorna i totem che hanno spazio disponibile.</w:t>
+        <w:t xml:space="preserve">L’utente </w:t>
+      </w:r>
+      <w:r>
+        <w:t>va in uno dei</w:t>
+      </w:r>
+      <w:r>
+        <w:t xml:space="preserve"> totem,</w:t>
+      </w:r>
+      <w:r>
+        <w:t xml:space="preserve"> </w:t>
+      </w:r>
+      <w:r>
+        <w:t>inserisce il codice di prenotazione</w:t>
+      </w:r>
+      <w:r>
+        <w:t xml:space="preserve"> e</w:t>
+      </w:r>
+      <w:r>
+        <w:t xml:space="preserve"> preme CONSEGNA sul bridge html,</w:t>
+      </w:r>
+      <w:r>
+        <w:t xml:space="preserve"> gli viene mostrato il numero dello scompartimento in cui lasciare il libro</w:t>
+      </w:r>
+      <w:r>
+        <w:t xml:space="preserve"> e viene aggiornato lo stato della prenotazione (</w:t>
+      </w:r>
+      <w:r>
+        <w:rPr>
+          <w:color w:val="4F81BD" w:themeColor="accent1"/>
+        </w:rPr>
+        <w:t>RICHIESTA 5, stato=’in consegna’</w:t>
+      </w:r>
+      <w:r>
+        <w:t>)</w:t>
       </w:r>
     </w:p>
     <w:p>
@@ -591,16 +413,16 @@
         </w:numPr>
       </w:pPr>
       <w:r>
-        <w:t>L’utente va al totem,</w:t>
-      </w:r>
-      <w:r>
-        <w:t xml:space="preserve"> </w:t>
-      </w:r>
-      <w:r>
-        <w:t>inserisce il codice di prenotazione</w:t>
-      </w:r>
-      <w:r>
-        <w:t xml:space="preserve"> e gli viene mostrato il numero dello scompartimento in cui lasciare il libro</w:t>
+        <w:t>Il server comunica al bridge l’id della prenotazione e l’id dello scompartimento (</w:t>
+      </w:r>
+      <w:r>
+        <w:rPr>
+          <w:color w:val="00B050"/>
+        </w:rPr>
+        <w:t>PACCHETTO 1, CODICE=3</w:t>
+      </w:r>
+      <w:r>
+        <w:t>)</w:t>
       </w:r>
     </w:p>
     <w:p>
@@ -612,16 +434,7 @@
         </w:numPr>
       </w:pPr>
       <w:r>
-        <w:t>Il server comunica al bridge l’id della prenotazione e l’id dello scompartimento (</w:t>
-      </w:r>
-      <w:r>
-        <w:rPr>
-          <w:color w:val="00B050"/>
-        </w:rPr>
-        <w:t>PACCHETTO 1, CODICE=3</w:t>
-      </w:r>
-      <w:r>
-        <w:t>)</w:t>
+        <w:t>L’utente lascia il libro nello scompartimento</w:t>
       </w:r>
     </w:p>
     <w:p>
@@ -632,8 +445,34 @@
           <w:numId w:val="13"/>
         </w:numPr>
       </w:pPr>
-      <w:r>
-        <w:t>L’utente lascia il libro nello scompartimento</w:t>
+      <w:proofErr w:type="spellStart"/>
+      <w:r>
+        <w:t>L’arduino</w:t>
+      </w:r>
+      <w:proofErr w:type="spellEnd"/>
+      <w:r>
+        <w:t xml:space="preserve"> </w:t>
+      </w:r>
+      <w:r>
+        <w:t xml:space="preserve">legge l’NFC, </w:t>
+      </w:r>
+      <w:r>
+        <w:t xml:space="preserve">comunica al bridge il </w:t>
+      </w:r>
+      <w:r>
+        <w:t>numero dello scomparto</w:t>
+      </w:r>
+      <w:r>
+        <w:t xml:space="preserve"> (</w:t>
+      </w:r>
+      <w:r>
+        <w:rPr>
+          <w:color w:val="00B050"/>
+        </w:rPr>
+        <w:t>PACCHETTO 2, INTERO=2</w:t>
+      </w:r>
+      <w:r>
+        <w:t>) e accende il led verde</w:t>
       </w:r>
     </w:p>
     <w:p>
@@ -644,45 +483,6 @@
           <w:numId w:val="13"/>
         </w:numPr>
       </w:pPr>
-      <w:proofErr w:type="spellStart"/>
-      <w:r>
-        <w:lastRenderedPageBreak/>
-        <w:t>L’arduino</w:t>
-      </w:r>
-      <w:proofErr w:type="spellEnd"/>
-      <w:r>
-        <w:t xml:space="preserve"> </w:t>
-      </w:r>
-      <w:r>
-        <w:t xml:space="preserve">legge l’NFC, </w:t>
-      </w:r>
-      <w:r>
-        <w:t xml:space="preserve">comunica al bridge il </w:t>
-      </w:r>
-      <w:r>
-        <w:t>numero dello scomparto</w:t>
-      </w:r>
-      <w:r>
-        <w:t xml:space="preserve"> (</w:t>
-      </w:r>
-      <w:r>
-        <w:rPr>
-          <w:color w:val="00B050"/>
-        </w:rPr>
-        <w:t>PACCHETTO 2, INTERO=2</w:t>
-      </w:r>
-      <w:r>
-        <w:t>) e accende il led verde</w:t>
-      </w:r>
-    </w:p>
-    <w:p>
-      <w:pPr>
-        <w:pStyle w:val="Paragrafoelenco"/>
-        <w:numPr>
-          <w:ilvl w:val="0"/>
-          <w:numId w:val="13"/>
-        </w:numPr>
-      </w:pPr>
       <w:r>
         <w:t>I</w:t>
       </w:r>
@@ -779,6 +579,9 @@
       </w:pPr>
       <w:r>
         <w:t>ritorna il totem (dati del totem, posizione…) e i libri contenuti in quel totem</w:t>
+      </w:r>
+      <w:r>
+        <w:t xml:space="preserve"> (e un eventuale stato)</w:t>
       </w:r>
     </w:p>
     <w:p>
@@ -824,7 +627,19 @@
         <w:ind w:firstLine="708"/>
       </w:pPr>
       <w:r>
-        <w:t>ritorna i totem che contengono quel libro</w:t>
+        <w:t>ritorna i</w:t>
+      </w:r>
+      <w:r>
+        <w:t>l</w:t>
+      </w:r>
+      <w:r>
+        <w:t xml:space="preserve"> totem che cont</w:t>
+      </w:r>
+      <w:r>
+        <w:t>iene</w:t>
+      </w:r>
+      <w:r>
+        <w:t xml:space="preserve"> quel libro</w:t>
       </w:r>
     </w:p>
     <w:p>
@@ -844,6 +659,7 @@
         <w:ind w:left="708"/>
       </w:pPr>
       <w:r>
+        <w:lastRenderedPageBreak/>
         <w:t>Inserisce una nuova prenotazione di un libro su un totem (parametri nel body)</w:t>
       </w:r>
     </w:p>
@@ -884,7 +700,10 @@
         <w:ind w:left="708"/>
       </w:pPr>
       <w:r>
-        <w:t>Aggiorna lo stato della prenotazione (parametro stato prelevato o consegnato)</w:t>
+        <w:t xml:space="preserve">Aggiorna lo stato della prenotazione </w:t>
+      </w:r>
+      <w:r>
+        <w:t>e viene ritornato il numero dello scompartimento in cui lasciare il libro (quest’ultimo solo se lo stato è ‘in consegna’)</w:t>
       </w:r>
     </w:p>
     <w:p>
@@ -919,64 +738,91 @@
         <w:tab/>
         <w:t>‘</w:t>
       </w:r>
+      <w:r>
+        <w:t>stato</w:t>
+      </w:r>
+      <w:r>
+        <w:t>: ‘</w:t>
+      </w:r>
+      <w:r>
+        <w:t>prelevato’</w:t>
+      </w:r>
+      <w:r>
+        <w:t xml:space="preserve"> (o ‘</w:t>
+      </w:r>
+      <w:r>
+        <w:t>in consegna’</w:t>
+      </w:r>
+      <w:r>
+        <w:t xml:space="preserve"> o ‘consegnato’</w:t>
+      </w:r>
+      <w:r>
+        <w:t>)</w:t>
+      </w:r>
+    </w:p>
+    <w:p>
+      <w:pPr>
+        <w:ind w:left="708"/>
+      </w:pPr>
+      <w:r>
+        <w:t>}</w:t>
+      </w:r>
+    </w:p>
+    <w:p>
+      <w:pPr>
+        <w:pStyle w:val="Paragrafoelenco"/>
+        <w:numPr>
+          <w:ilvl w:val="0"/>
+          <w:numId w:val="2"/>
+        </w:numPr>
+        <w:rPr>
+          <w:lang w:val="en-US"/>
+        </w:rPr>
+      </w:pPr>
+      <w:r>
+        <w:rPr>
+          <w:lang w:val="en-US"/>
+        </w:rPr>
+        <w:t>GET localhost:5000/</w:t>
+      </w:r>
       <w:proofErr w:type="spellStart"/>
       <w:r>
-        <w:t>totemID</w:t>
+        <w:rPr>
+          <w:lang w:val="en-US"/>
+        </w:rPr>
+        <w:t>totems?query</w:t>
       </w:r>
       <w:proofErr w:type="spellEnd"/>
       <w:r>
-        <w:t>’: 1,</w:t>
-      </w:r>
-    </w:p>
-    <w:p>
-      <w:pPr>
-        <w:ind w:left="708"/>
-      </w:pPr>
-      <w:r>
-        <w:tab/>
-        <w:t>‘</w:t>
+        <w:rPr>
+          <w:lang w:val="en-US"/>
+        </w:rPr>
+        <w:t>=</w:t>
       </w:r>
       <w:proofErr w:type="spellStart"/>
       <w:r>
-        <w:t>codicePrenotazione</w:t>
+        <w:rPr>
+          <w:lang w:val="en-US"/>
+        </w:rPr>
+        <w:t>l</w:t>
+      </w:r>
+      <w:r>
+        <w:rPr>
+          <w:lang w:val="en-US"/>
+        </w:rPr>
+        <w:t>iberi</w:t>
       </w:r>
       <w:proofErr w:type="spellEnd"/>
-      <w:r>
-        <w:t>’: 1234,</w:t>
-      </w:r>
-    </w:p>
-    <w:p>
-      <w:pPr>
-        <w:ind w:left="708"/>
-      </w:pPr>
-      <w:r>
-        <w:tab/>
-        <w:t>‘</w:t>
-      </w:r>
-      <w:proofErr w:type="spellStart"/>
-      <w:r>
-        <w:t>idScompartimento</w:t>
-      </w:r>
-      <w:proofErr w:type="spellEnd"/>
-      <w:r>
-        <w:t>’: 5,</w:t>
-      </w:r>
-    </w:p>
-    <w:p>
-      <w:pPr>
-        <w:ind w:left="708"/>
-      </w:pPr>
-      <w:r>
-        <w:tab/>
-        <w:t>‘codice’: ‘ritirato’ (o ‘riconsegnato’)</w:t>
-      </w:r>
-    </w:p>
-    <w:p>
-      <w:pPr>
-        <w:ind w:left="708"/>
-      </w:pPr>
-      <w:r>
-        <w:t>}</w:t>
+    </w:p>
+    <w:p>
+      <w:pPr>
+        <w:pStyle w:val="Paragrafoelenco"/>
+      </w:pPr>
+      <w:r>
+        <w:t>Ritorna</w:t>
+      </w:r>
+      <w:r>
+        <w:t xml:space="preserve"> i totem con almeno uno scompartimento libero</w:t>
       </w:r>
     </w:p>
     <w:p>
@@ -1031,19 +877,24 @@
         <w:t xml:space="preserve"> a </w:t>
       </w:r>
       <w:r>
-        <w:rPr>
-          <w:highlight w:val="yellow"/>
-        </w:rPr>
         <w:t>bridge</w:t>
       </w:r>
       <w:r>
         <w:t>:</w:t>
       </w:r>
       <w:r>
-        <w:t xml:space="preserve"> BYTE_INIZIO</w:t>
-      </w:r>
-      <w:r>
-        <w:t>(ff)</w:t>
+        <w:t xml:space="preserve"> BYTE_</w:t>
+      </w:r>
+      <w:proofErr w:type="gramStart"/>
+      <w:r>
+        <w:t>INIZIO</w:t>
+      </w:r>
+      <w:r>
+        <w:t>(</w:t>
+      </w:r>
+      <w:proofErr w:type="gramEnd"/>
+      <w:r>
+        <w:t>ff)</w:t>
       </w:r>
       <w:r>
         <w:t>/ID</w:t>
@@ -1096,10 +947,18 @@
         <w:t>:</w:t>
       </w:r>
       <w:r>
-        <w:t xml:space="preserve"> BYTE_INIZIO</w:t>
-      </w:r>
-      <w:r>
-        <w:t>(ff)</w:t>
+        <w:t xml:space="preserve"> BYTE_</w:t>
+      </w:r>
+      <w:proofErr w:type="gramStart"/>
+      <w:r>
+        <w:t>INIZIO</w:t>
+      </w:r>
+      <w:r>
+        <w:t>(</w:t>
+      </w:r>
+      <w:proofErr w:type="gramEnd"/>
+      <w:r>
+        <w:t>ff)</w:t>
       </w:r>
       <w:r>
         <w:t>/</w:t>
@@ -1157,6 +1016,67 @@
       </w:r>
     </w:p>
     <w:p>
+      <w:pPr>
+        <w:pStyle w:val="Paragrafoelenco"/>
+        <w:numPr>
+          <w:ilvl w:val="0"/>
+          <w:numId w:val="7"/>
+        </w:numPr>
+      </w:pPr>
+      <w:r>
+        <w:t xml:space="preserve">Pacchetto Seriale da bridge ad </w:t>
+      </w:r>
+      <w:proofErr w:type="spellStart"/>
+      <w:r>
+        <w:t>arduino</w:t>
+      </w:r>
+      <w:proofErr w:type="spellEnd"/>
+      <w:r>
+        <w:t xml:space="preserve"> per inviare lo stato degli scompartimenti: </w:t>
+      </w:r>
+      <w:r>
+        <w:t>BYTE_</w:t>
+      </w:r>
+      <w:proofErr w:type="gramStart"/>
+      <w:r>
+        <w:t>INIZIO(</w:t>
+      </w:r>
+      <w:proofErr w:type="gramEnd"/>
+      <w:r>
+        <w:t>ff)/</w:t>
+      </w:r>
+      <w:r>
+        <w:t>NUMERO SCOMPARTIMENTI</w:t>
+      </w:r>
+      <w:r>
+        <w:t>(</w:t>
+      </w:r>
+      <w:r>
+        <w:t>1</w:t>
+      </w:r>
+      <w:r>
+        <w:t xml:space="preserve"> BYTE)/</w:t>
+      </w:r>
+      <w:r>
+        <w:t>IDSCOMPARTO</w:t>
+      </w:r>
+      <w:r>
+        <w:t>(</w:t>
+      </w:r>
+      <w:r>
+        <w:t>2</w:t>
+      </w:r>
+      <w:r>
+        <w:t xml:space="preserve"> BYTE)</w:t>
+      </w:r>
+      <w:r>
+        <w:t>/STATO SCOMPARTIMENTO*(1 BYTE)/…</w:t>
+      </w:r>
+      <w:r>
+        <w:t>/BYTE_FINE(fe)</w:t>
+      </w:r>
+    </w:p>
+    <w:p>
       <w:r>
         <w:t>*CODICE (1 = libro prenotato, 2 = libro pronto per il ritiro</w:t>
       </w:r>
@@ -1169,16 +1089,93 @@
     </w:p>
     <w:p>
       <w:r>
-        <w:t>*INTERO (1 = libro ritirato, 2 = libro riconsegnato)</w:t>
-      </w:r>
-    </w:p>
-    <w:p>
-      <w:r>
-        <w:lastRenderedPageBreak/>
+        <w:t>*INTERO (1 = libro ritirato, 2 = libro riconsegnato</w:t>
+      </w:r>
+      <w:r>
+        <w:t>, 3 = richiesta stato scompartimenti</w:t>
+      </w:r>
+      <w:r>
+        <w:t>)</w:t>
+      </w:r>
+    </w:p>
+    <w:p>
+      <w:r>
+        <w:t xml:space="preserve">*STATO SCOMPARTIMENTO (1 = libro disponibile, 2 = libro prenotato, 3 = vuoto) </w:t>
+      </w:r>
+    </w:p>
+    <w:p>
+      <w:r>
         <w:t>NOTE</w:t>
       </w:r>
     </w:p>
-    <w:p/>
+    <w:p>
+      <w:r>
+        <w:t xml:space="preserve">All’avvio </w:t>
+      </w:r>
+      <w:proofErr w:type="spellStart"/>
+      <w:r>
+        <w:t>l’arduino</w:t>
+      </w:r>
+      <w:proofErr w:type="spellEnd"/>
+      <w:r>
+        <w:t xml:space="preserve"> deve chiedere al bridge qual è lo stato dei propri scompartimenti</w:t>
+      </w:r>
+      <w:r>
+        <w:t xml:space="preserve"> (</w:t>
+      </w:r>
+      <w:r>
+        <w:rPr>
+          <w:color w:val="00B050"/>
+        </w:rPr>
+        <w:t>PACCHETTO 2, IDSCOMPARTO=0, INTERO=3</w:t>
+      </w:r>
+      <w:proofErr w:type="gramStart"/>
+      <w:r>
+        <w:t xml:space="preserve">) </w:t>
+      </w:r>
+      <w:r>
+        <w:t>,</w:t>
+      </w:r>
+      <w:proofErr w:type="gramEnd"/>
+      <w:r>
+        <w:t xml:space="preserve"> il bridge fa una richiesta http al server </w:t>
+      </w:r>
+      <w:r>
+        <w:t>(</w:t>
+      </w:r>
+      <w:r>
+        <w:rPr>
+          <w:color w:val="4F81BD" w:themeColor="accent1"/>
+        </w:rPr>
+        <w:t>RICHIESTA 1</w:t>
+      </w:r>
+      <w:r>
+        <w:t xml:space="preserve">) </w:t>
+      </w:r>
+      <w:r>
+        <w:t xml:space="preserve">e ritorna i dati </w:t>
+      </w:r>
+      <w:proofErr w:type="spellStart"/>
+      <w:r>
+        <w:t>all’arduino</w:t>
+      </w:r>
+      <w:proofErr w:type="spellEnd"/>
+      <w:r>
+        <w:t xml:space="preserve"> (</w:t>
+      </w:r>
+      <w:r>
+        <w:rPr>
+          <w:color w:val="00B050"/>
+        </w:rPr>
+        <w:t>PACCHETTO 5, CODICE=5</w:t>
+      </w:r>
+      <w:r>
+        <w:t>)</w:t>
+      </w:r>
+      <w:r>
+        <w:t>.</w:t>
+      </w:r>
+    </w:p>
     <w:p/>
     <w:sectPr>
       <w:pgSz w:w="11906" w:h="16838"/>
@@ -1195,7 +1192,7 @@
   <w:abstractNum w:abstractNumId="0" w15:restartNumberingAfterBreak="0">
     <w:nsid w:val="0912273B"/>
     <w:multiLevelType w:val="hybridMultilevel"/>
-    <w:tmpl w:val="9160AB6A"/>
+    <w:tmpl w:val="CA20BA98"/>
     <w:lvl w:ilvl="0" w:tplc="0410000F">
       <w:start w:val="1"/>
       <w:numFmt w:val="decimal"/>
@@ -1466,7 +1463,7 @@
         <w:rFonts w:ascii="Symbol" w:hAnsi="Symbol" w:hint="default"/>
       </w:rPr>
     </w:lvl>
-    <w:lvl w:ilvl="1" w:tplc="04100003" w:tentative="1">
+    <w:lvl w:ilvl="1" w:tplc="04100003">
       <w:start w:val="1"/>
       <w:numFmt w:val="bullet"/>
       <w:lvlText w:val="o"/>
@@ -1763,9 +1760,9 @@
     </w:lvl>
   </w:abstractNum>
   <w:abstractNum w:abstractNumId="6" w15:restartNumberingAfterBreak="0">
-    <w:nsid w:val="60C70EA6"/>
+    <w:nsid w:val="54F91965"/>
     <w:multiLevelType w:val="hybridMultilevel"/>
-    <w:tmpl w:val="E038805A"/>
+    <w:tmpl w:val="E90C2D58"/>
     <w:lvl w:ilvl="0" w:tplc="0410000F">
       <w:start w:val="1"/>
       <w:numFmt w:val="decimal"/>
@@ -1774,11 +1771,8 @@
       <w:pPr>
         <w:ind w:left="720" w:hanging="360"/>
       </w:pPr>
-      <w:rPr>
-        <w:rFonts w:hint="default"/>
-      </w:rPr>
-    </w:lvl>
-    <w:lvl w:ilvl="1" w:tplc="04100019">
+    </w:lvl>
+    <w:lvl w:ilvl="1" w:tplc="04100019" w:tentative="1">
       <w:start w:val="1"/>
       <w:numFmt w:val="lowerLetter"/>
       <w:lvlText w:val="%2."/>
@@ -1852,6 +1846,95 @@
     </w:lvl>
   </w:abstractNum>
   <w:abstractNum w:abstractNumId="7" w15:restartNumberingAfterBreak="0">
+    <w:nsid w:val="60C70EA6"/>
+    <w:multiLevelType w:val="hybridMultilevel"/>
+    <w:tmpl w:val="73FAC9DA"/>
+    <w:lvl w:ilvl="0" w:tplc="0410000F">
+      <w:start w:val="1"/>
+      <w:numFmt w:val="decimal"/>
+      <w:lvlText w:val="%1."/>
+      <w:lvlJc w:val="left"/>
+      <w:pPr>
+        <w:ind w:left="720" w:hanging="360"/>
+      </w:pPr>
+      <w:rPr>
+        <w:rFonts w:hint="default"/>
+      </w:rPr>
+    </w:lvl>
+    <w:lvl w:ilvl="1" w:tplc="04100019">
+      <w:start w:val="1"/>
+      <w:numFmt w:val="lowerLetter"/>
+      <w:lvlText w:val="%2."/>
+      <w:lvlJc w:val="left"/>
+      <w:pPr>
+        <w:ind w:left="1440" w:hanging="360"/>
+      </w:pPr>
+    </w:lvl>
+    <w:lvl w:ilvl="2" w:tplc="0410001B" w:tentative="1">
+      <w:start w:val="1"/>
+      <w:numFmt w:val="lowerRoman"/>
+      <w:lvlText w:val="%3."/>
+      <w:lvlJc w:val="right"/>
+      <w:pPr>
+        <w:ind w:left="2160" w:hanging="180"/>
+      </w:pPr>
+    </w:lvl>
+    <w:lvl w:ilvl="3" w:tplc="0410000F" w:tentative="1">
+      <w:start w:val="1"/>
+      <w:numFmt w:val="decimal"/>
+      <w:lvlText w:val="%4."/>
+      <w:lvlJc w:val="left"/>
+      <w:pPr>
+        <w:ind w:left="2880" w:hanging="360"/>
+      </w:pPr>
+    </w:lvl>
+    <w:lvl w:ilvl="4" w:tplc="04100019" w:tentative="1">
+      <w:start w:val="1"/>
+      <w:numFmt w:val="lowerLetter"/>
+      <w:lvlText w:val="%5."/>
+      <w:lvlJc w:val="left"/>
+      <w:pPr>
+        <w:ind w:left="3600" w:hanging="360"/>
+      </w:pPr>
+    </w:lvl>
+    <w:lvl w:ilvl="5" w:tplc="0410001B" w:tentative="1">
+      <w:start w:val="1"/>
+      <w:numFmt w:val="lowerRoman"/>
+      <w:lvlText w:val="%6."/>
+      <w:lvlJc w:val="right"/>
+      <w:pPr>
+        <w:ind w:left="4320" w:hanging="180"/>
+      </w:pPr>
+    </w:lvl>
+    <w:lvl w:ilvl="6" w:tplc="0410000F" w:tentative="1">
+      <w:start w:val="1"/>
+      <w:numFmt w:val="decimal"/>
+      <w:lvlText w:val="%7."/>
+      <w:lvlJc w:val="left"/>
+      <w:pPr>
+        <w:ind w:left="5040" w:hanging="360"/>
+      </w:pPr>
+    </w:lvl>
+    <w:lvl w:ilvl="7" w:tplc="04100019" w:tentative="1">
+      <w:start w:val="1"/>
+      <w:numFmt w:val="lowerLetter"/>
+      <w:lvlText w:val="%8."/>
+      <w:lvlJc w:val="left"/>
+      <w:pPr>
+        <w:ind w:left="5760" w:hanging="360"/>
+      </w:pPr>
+    </w:lvl>
+    <w:lvl w:ilvl="8" w:tplc="0410001B" w:tentative="1">
+      <w:start w:val="1"/>
+      <w:numFmt w:val="lowerRoman"/>
+      <w:lvlText w:val="%9."/>
+      <w:lvlJc w:val="right"/>
+      <w:pPr>
+        <w:ind w:left="6480" w:hanging="180"/>
+      </w:pPr>
+    </w:lvl>
+  </w:abstractNum>
+  <w:abstractNum w:abstractNumId="8" w15:restartNumberingAfterBreak="0">
     <w:nsid w:val="6239716C"/>
     <w:multiLevelType w:val="hybridMultilevel"/>
     <w:tmpl w:val="50683602"/>
@@ -1964,7 +2047,7 @@
       </w:rPr>
     </w:lvl>
   </w:abstractNum>
-  <w:abstractNum w:abstractNumId="8" w15:restartNumberingAfterBreak="0">
+  <w:abstractNum w:abstractNumId="9" w15:restartNumberingAfterBreak="0">
     <w:nsid w:val="651E7A86"/>
     <w:multiLevelType w:val="hybridMultilevel"/>
     <w:tmpl w:val="558AE192"/>
@@ -2077,7 +2160,7 @@
       </w:rPr>
     </w:lvl>
   </w:abstractNum>
-  <w:abstractNum w:abstractNumId="9" w15:restartNumberingAfterBreak="0">
+  <w:abstractNum w:abstractNumId="10" w15:restartNumberingAfterBreak="0">
     <w:nsid w:val="700D7E02"/>
     <w:multiLevelType w:val="hybridMultilevel"/>
     <w:tmpl w:val="D8142D7E"/>
@@ -2190,7 +2273,7 @@
       </w:rPr>
     </w:lvl>
   </w:abstractNum>
-  <w:abstractNum w:abstractNumId="10" w15:restartNumberingAfterBreak="0">
+  <w:abstractNum w:abstractNumId="11" w15:restartNumberingAfterBreak="0">
     <w:nsid w:val="7A973414"/>
     <w:multiLevelType w:val="hybridMultilevel"/>
     <w:tmpl w:val="FB8EF854"/>
@@ -2302,7 +2385,7 @@
       </w:rPr>
     </w:lvl>
   </w:abstractNum>
-  <w:abstractNum w:abstractNumId="11" w15:restartNumberingAfterBreak="0">
+  <w:abstractNum w:abstractNumId="12" w15:restartNumberingAfterBreak="0">
     <w:nsid w:val="7C3851AC"/>
     <w:multiLevelType w:val="hybridMultilevel"/>
     <w:tmpl w:val="D54A0B52"/>
@@ -2415,7 +2498,7 @@
       </w:rPr>
     </w:lvl>
   </w:abstractNum>
-  <w:abstractNum w:abstractNumId="12" w15:restartNumberingAfterBreak="0">
+  <w:abstractNum w:abstractNumId="13" w15:restartNumberingAfterBreak="0">
     <w:nsid w:val="7FB33DF0"/>
     <w:multiLevelType w:val="hybridMultilevel"/>
     <w:tmpl w:val="5B3C792A"/>
@@ -2544,28 +2627,31 @@
     <w:abstractNumId w:val="5"/>
   </w:num>
   <w:num w:numId="6" w16cid:durableId="1776753317">
-    <w:abstractNumId w:val="10"/>
+    <w:abstractNumId w:val="11"/>
   </w:num>
   <w:num w:numId="7" w16cid:durableId="638455461">
-    <w:abstractNumId w:val="6"/>
+    <w:abstractNumId w:val="7"/>
   </w:num>
   <w:num w:numId="8" w16cid:durableId="2132280295">
-    <w:abstractNumId w:val="7"/>
+    <w:abstractNumId w:val="8"/>
   </w:num>
   <w:num w:numId="9" w16cid:durableId="1260213611">
     <w:abstractNumId w:val="3"/>
   </w:num>
   <w:num w:numId="10" w16cid:durableId="932322195">
-    <w:abstractNumId w:val="11"/>
+    <w:abstractNumId w:val="12"/>
   </w:num>
   <w:num w:numId="11" w16cid:durableId="643001910">
-    <w:abstractNumId w:val="8"/>
+    <w:abstractNumId w:val="9"/>
   </w:num>
   <w:num w:numId="12" w16cid:durableId="416295568">
-    <w:abstractNumId w:val="12"/>
+    <w:abstractNumId w:val="13"/>
   </w:num>
   <w:num w:numId="13" w16cid:durableId="1588807343">
-    <w:abstractNumId w:val="9"/>
+    <w:abstractNumId w:val="10"/>
+  </w:num>
+  <w:num w:numId="14" w16cid:durableId="1280719670">
+    <w:abstractNumId w:val="6"/>
   </w:num>
 </w:numbering>
 </file>

</xml_diff>

<commit_message>
totem funzionante, manca richiesta stato totem
</commit_message>
<xml_diff>
--- a/docs/Scenari Smart Library.docx
+++ b/docs/Scenari Smart Library.docx
@@ -22,15 +22,7 @@
         </w:numPr>
       </w:pPr>
       <w:r>
-        <w:t xml:space="preserve">L’utente accede a </w:t>
-      </w:r>
-      <w:proofErr w:type="spellStart"/>
-      <w:r>
-        <w:t>telegram</w:t>
-      </w:r>
-      <w:proofErr w:type="spellEnd"/>
-      <w:r>
-        <w:t xml:space="preserve"> previa autenticazione</w:t>
+        <w:t>L’utente accede a telegram previa autenticazione</w:t>
       </w:r>
     </w:p>
     <w:p>
@@ -48,15 +40,7 @@
         <w:t xml:space="preserve"> un libro</w:t>
       </w:r>
       <w:r>
-        <w:t xml:space="preserve"> (/prenota </w:t>
-      </w:r>
-      <w:proofErr w:type="spellStart"/>
-      <w:r>
-        <w:t>NomeLibro</w:t>
-      </w:r>
-      <w:proofErr w:type="spellEnd"/>
-      <w:r>
-        <w:t xml:space="preserve">), parte la </w:t>
+        <w:t xml:space="preserve"> (/prenota NomeLibro), parte la </w:t>
       </w:r>
       <w:r>
         <w:rPr>
@@ -95,15 +79,7 @@
         </w:numPr>
       </w:pPr>
       <w:r>
-        <w:t xml:space="preserve">Il server fa una </w:t>
-      </w:r>
-      <w:proofErr w:type="spellStart"/>
-      <w:r>
-        <w:t>publish</w:t>
-      </w:r>
-      <w:proofErr w:type="spellEnd"/>
-      <w:r>
-        <w:t xml:space="preserve"> MQTT al bridge per riservare il libro (</w:t>
+        <w:t>Il server fa una publish MQTT al bridge per riservare il libro (</w:t>
       </w:r>
       <w:r>
         <w:rPr>
@@ -294,23 +270,7 @@
         <w:t>I</w:t>
       </w:r>
       <w:r>
-        <w:t xml:space="preserve">l led lampeggia </w:t>
-      </w:r>
-      <w:proofErr w:type="spellStart"/>
-      <w:r>
-        <w:t>finchè</w:t>
-      </w:r>
-      <w:proofErr w:type="spellEnd"/>
-      <w:r>
-        <w:t xml:space="preserve"> l’NFC lo riconosce, </w:t>
-      </w:r>
-      <w:proofErr w:type="spellStart"/>
-      <w:r>
-        <w:t>dopodichè</w:t>
-      </w:r>
-      <w:proofErr w:type="spellEnd"/>
-      <w:r>
-        <w:t xml:space="preserve"> si spegne</w:t>
+        <w:t>l led lampeggia finchè l’NFC lo riconosce, dopodichè si spegne</w:t>
       </w:r>
       <w:r>
         <w:t>.</w:t>
@@ -339,15 +299,7 @@
         <w:t xml:space="preserve">L’utente </w:t>
       </w:r>
       <w:r>
-        <w:t xml:space="preserve">invia /consegna su </w:t>
-      </w:r>
-      <w:proofErr w:type="spellStart"/>
-      <w:r>
-        <w:t>telegram</w:t>
-      </w:r>
-      <w:proofErr w:type="spellEnd"/>
-      <w:r>
-        <w:t xml:space="preserve"> e vengono ritornati i totem con almeno uno scompartimento libero (</w:t>
+        <w:t>invia /consegna su telegram e vengono ritornati i totem con almeno uno scompartimento libero (</w:t>
       </w:r>
       <w:r>
         <w:rPr>
@@ -445,11 +397,9 @@
           <w:numId w:val="13"/>
         </w:numPr>
       </w:pPr>
-      <w:proofErr w:type="spellStart"/>
       <w:r>
         <w:t>L’arduino</w:t>
       </w:r>
-      <w:proofErr w:type="spellEnd"/>
       <w:r>
         <w:t xml:space="preserve"> </w:t>
       </w:r>
@@ -564,13 +514,8 @@
       <w:r>
         <w:t>localhost:5000/</w:t>
       </w:r>
-      <w:proofErr w:type="spellStart"/>
-      <w:r>
-        <w:t>totems</w:t>
-      </w:r>
-      <w:proofErr w:type="spellEnd"/>
-      <w:r>
-        <w:t>/IDTOTEM</w:t>
+      <w:r>
+        <w:t>totems/IDTOTEM</w:t>
       </w:r>
     </w:p>
     <w:p>
@@ -607,19 +552,11 @@
         </w:rPr>
         <w:t>localhost:5000/</w:t>
       </w:r>
-      <w:proofErr w:type="spellStart"/>
       <w:r>
         <w:rPr>
           <w:lang w:val="en-US"/>
         </w:rPr>
-        <w:t>totems?nomeLibro</w:t>
-      </w:r>
-      <w:proofErr w:type="spellEnd"/>
-      <w:r>
-        <w:rPr>
-          <w:lang w:val="en-US"/>
-        </w:rPr>
-        <w:t>=NOMELIBRO</w:t>
+        <w:t>totems?nomeLibro=NOMELIBRO</w:t>
       </w:r>
     </w:p>
     <w:p>
@@ -675,13 +612,8 @@
         <w:t>POST localhost:5000/</w:t>
       </w:r>
       <w:r>
-        <w:t xml:space="preserve">login e </w:t>
-      </w:r>
-      <w:proofErr w:type="spellStart"/>
-      <w:r>
-        <w:t>signup</w:t>
-      </w:r>
-      <w:proofErr w:type="spellEnd"/>
+        <w:t>login e signup</w:t>
+      </w:r>
     </w:p>
     <w:p>
       <w:pPr>
@@ -711,15 +643,7 @@
         <w:ind w:left="708"/>
       </w:pPr>
       <w:r>
-        <w:t xml:space="preserve">Il messaggio inviato è un </w:t>
-      </w:r>
-      <w:proofErr w:type="spellStart"/>
-      <w:r>
-        <w:t>json</w:t>
-      </w:r>
-      <w:proofErr w:type="spellEnd"/>
-      <w:r>
-        <w:t>:</w:t>
+        <w:t>Il messaggio inviato è un json:</w:t>
       </w:r>
     </w:p>
     <w:p>
@@ -783,28 +707,7 @@
         <w:rPr>
           <w:lang w:val="en-US"/>
         </w:rPr>
-        <w:t>GET localhost:5000/</w:t>
-      </w:r>
-      <w:proofErr w:type="spellStart"/>
-      <w:r>
-        <w:rPr>
-          <w:lang w:val="en-US"/>
-        </w:rPr>
-        <w:t>totems?query</w:t>
-      </w:r>
-      <w:proofErr w:type="spellEnd"/>
-      <w:r>
-        <w:rPr>
-          <w:lang w:val="en-US"/>
-        </w:rPr>
-        <w:t>=</w:t>
-      </w:r>
-      <w:proofErr w:type="spellStart"/>
-      <w:r>
-        <w:rPr>
-          <w:lang w:val="en-US"/>
-        </w:rPr>
-        <w:t>l</w:t>
+        <w:t>GET localhost:5000/totems?query=l</w:t>
       </w:r>
       <w:r>
         <w:rPr>
@@ -812,7 +715,6 @@
         </w:rPr>
         <w:t>iberi</w:t>
       </w:r>
-      <w:proofErr w:type="spellEnd"/>
     </w:p>
     <w:p>
       <w:pPr>
@@ -868,13 +770,8 @@
       <w:r>
         <w:t xml:space="preserve">Pacchetto Seriale da </w:t>
       </w:r>
-      <w:proofErr w:type="spellStart"/>
-      <w:r>
-        <w:t>arduino</w:t>
-      </w:r>
-      <w:proofErr w:type="spellEnd"/>
-      <w:r>
-        <w:t xml:space="preserve"> a </w:t>
+      <w:r>
+        <w:t xml:space="preserve">arduino a </w:t>
       </w:r>
       <w:r>
         <w:t>bridge</w:t>
@@ -883,18 +780,10 @@
         <w:t>:</w:t>
       </w:r>
       <w:r>
-        <w:t xml:space="preserve"> BYTE_</w:t>
-      </w:r>
-      <w:proofErr w:type="gramStart"/>
-      <w:r>
-        <w:t>INIZIO</w:t>
-      </w:r>
-      <w:r>
-        <w:t>(</w:t>
-      </w:r>
-      <w:proofErr w:type="gramEnd"/>
-      <w:r>
-        <w:t>ff)</w:t>
+        <w:t xml:space="preserve"> BYTE_INIZIO</w:t>
+      </w:r>
+      <w:r>
+        <w:t>(ff)</w:t>
       </w:r>
       <w:r>
         <w:t>/ID</w:t>
@@ -936,29 +825,13 @@
         <w:t xml:space="preserve">Pacchetto Seriale da </w:t>
       </w:r>
       <w:r>
-        <w:t xml:space="preserve">bridge ad </w:t>
-      </w:r>
-      <w:proofErr w:type="spellStart"/>
-      <w:r>
-        <w:t>arduino</w:t>
-      </w:r>
-      <w:proofErr w:type="spellEnd"/>
-      <w:r>
-        <w:t>:</w:t>
-      </w:r>
-      <w:r>
-        <w:t xml:space="preserve"> BYTE_</w:t>
-      </w:r>
-      <w:proofErr w:type="gramStart"/>
-      <w:r>
-        <w:t>INIZIO</w:t>
-      </w:r>
-      <w:r>
-        <w:t>(</w:t>
-      </w:r>
-      <w:proofErr w:type="gramEnd"/>
-      <w:r>
-        <w:t>ff)</w:t>
+        <w:t>bridge ad arduino:</w:t>
+      </w:r>
+      <w:r>
+        <w:t xml:space="preserve"> BYTE_INIZIO</w:t>
+      </w:r>
+      <w:r>
+        <w:t>(ff)</w:t>
       </w:r>
       <w:r>
         <w:t>/</w:t>
@@ -1024,56 +897,37 @@
         </w:numPr>
       </w:pPr>
       <w:r>
-        <w:t xml:space="preserve">Pacchetto Seriale da bridge ad </w:t>
-      </w:r>
-      <w:proofErr w:type="spellStart"/>
-      <w:r>
-        <w:t>arduino</w:t>
-      </w:r>
-      <w:proofErr w:type="spellEnd"/>
-      <w:r>
-        <w:t xml:space="preserve"> per inviare lo stato degli scompartimenti: </w:t>
-      </w:r>
-      <w:r>
-        <w:t>BYTE_</w:t>
-      </w:r>
-      <w:proofErr w:type="gramStart"/>
-      <w:r>
-        <w:t>INIZIO(</w:t>
-      </w:r>
-      <w:proofErr w:type="gramEnd"/>
-      <w:r>
-        <w:t>ff)/</w:t>
-      </w:r>
-      <w:r>
-        <w:t>NUMERO SCOMPARTIMENTI</w:t>
-      </w:r>
-      <w:r>
-        <w:t>(</w:t>
-      </w:r>
-      <w:r>
-        <w:t>1</w:t>
-      </w:r>
-      <w:r>
-        <w:t xml:space="preserve"> BYTE)/</w:t>
-      </w:r>
-      <w:r>
-        <w:t>IDSCOMPARTO</w:t>
-      </w:r>
-      <w:r>
-        <w:t>(</w:t>
-      </w:r>
-      <w:r>
-        <w:t>2</w:t>
-      </w:r>
-      <w:r>
-        <w:t xml:space="preserve"> BYTE)</w:t>
-      </w:r>
-      <w:r>
-        <w:t>/STATO SCOMPARTIMENTO*(1 BYTE)/…</w:t>
-      </w:r>
-      <w:r>
-        <w:t>/BYTE_FINE(fe)</w:t>
+        <w:t>Pacchetto Seriale da bridge ad arduino per inviare lo stato degli scompartimenti: BYTE_INIZIO(ff)/NUMERO SCOMPARTIMENTI(1 BYTE)/IDSCOMPARTO(2 BYTE)/STATO SCOMPARTIMENTO*(1 BYTE)/…/BYTE_FINE(fe)</w:t>
+      </w:r>
+    </w:p>
+    <w:p>
+      <w:pPr>
+        <w:pStyle w:val="Paragrafoelenco"/>
+        <w:numPr>
+          <w:ilvl w:val="0"/>
+          <w:numId w:val="7"/>
+        </w:numPr>
+      </w:pPr>
+      <w:r>
+        <w:t xml:space="preserve">Pacchetto </w:t>
+      </w:r>
+      <w:r>
+        <w:t>MQTT</w:t>
+      </w:r>
+      <w:r>
+        <w:t xml:space="preserve"> da </w:t>
+      </w:r>
+      <w:r>
+        <w:t>server</w:t>
+      </w:r>
+      <w:r>
+        <w:t xml:space="preserve"> a</w:t>
+      </w:r>
+      <w:r>
+        <w:t xml:space="preserve"> bridge </w:t>
+      </w:r>
+      <w:r>
+        <w:t>per inviare lo stato degli scompartimenti: NUMERO SCOMPARTIMENTI/IDSCOMPARTO/STATO SCOMPARTIMENTO*/…</w:t>
       </w:r>
     </w:p>
     <w:p>
@@ -1110,15 +964,7 @@
     </w:p>
     <w:p>
       <w:r>
-        <w:t xml:space="preserve">All’avvio </w:t>
-      </w:r>
-      <w:proofErr w:type="spellStart"/>
-      <w:r>
-        <w:t>l’arduino</w:t>
-      </w:r>
-      <w:proofErr w:type="spellEnd"/>
-      <w:r>
-        <w:t xml:space="preserve"> deve chiedere al bridge qual è lo stato dei propri scompartimenti</w:t>
+        <w:t>All’avvio l’arduino deve chiedere al bridge qual è lo stato dei propri scompartimenti</w:t>
       </w:r>
       <w:r>
         <w:t xml:space="preserve"> (</w:t>
@@ -1129,16 +975,11 @@
         </w:rPr>
         <w:t>PACCHETTO 2, IDSCOMPARTO=0, INTERO=3</w:t>
       </w:r>
-      <w:proofErr w:type="gramStart"/>
       <w:r>
         <w:t xml:space="preserve">) </w:t>
       </w:r>
       <w:r>
-        <w:t>,</w:t>
-      </w:r>
-      <w:proofErr w:type="gramEnd"/>
-      <w:r>
-        <w:t xml:space="preserve"> il bridge fa una richiesta http al server </w:t>
+        <w:t xml:space="preserve">, il bridge fa una richiesta http al server </w:t>
       </w:r>
       <w:r>
         <w:t>(</w:t>
@@ -1153,13 +994,8 @@
         <w:t xml:space="preserve">) </w:t>
       </w:r>
       <w:r>
-        <w:t xml:space="preserve">e ritorna i dati </w:t>
-      </w:r>
-      <w:proofErr w:type="spellStart"/>
-      <w:r>
-        <w:t>all’arduino</w:t>
-      </w:r>
-      <w:proofErr w:type="spellEnd"/>
+        <w:t>e ritorna i dati all’arduino</w:t>
+      </w:r>
       <w:r>
         <w:t xml:space="preserve"> (</w:t>
       </w:r>

</xml_diff>

<commit_message>
implementato richiesta stato totem sul bridge
</commit_message>
<xml_diff>
--- a/docs/Scenari Smart Library.docx
+++ b/docs/Scenari Smart Library.docx
@@ -897,37 +897,13 @@
         </w:numPr>
       </w:pPr>
       <w:r>
-        <w:t>Pacchetto Seriale da bridge ad arduino per inviare lo stato degli scompartimenti: BYTE_INIZIO(ff)/NUMERO SCOMPARTIMENTI(1 BYTE)/IDSCOMPARTO(2 BYTE)/STATO SCOMPARTIMENTO*(1 BYTE)/…/BYTE_FINE(fe)</w:t>
-      </w:r>
-    </w:p>
-    <w:p>
-      <w:pPr>
-        <w:pStyle w:val="Paragrafoelenco"/>
-        <w:numPr>
-          <w:ilvl w:val="0"/>
-          <w:numId w:val="7"/>
-        </w:numPr>
-      </w:pPr>
-      <w:r>
-        <w:t xml:space="preserve">Pacchetto </w:t>
-      </w:r>
-      <w:r>
-        <w:t>MQTT</w:t>
-      </w:r>
-      <w:r>
-        <w:t xml:space="preserve"> da </w:t>
-      </w:r>
-      <w:r>
-        <w:t>server</w:t>
-      </w:r>
-      <w:r>
-        <w:t xml:space="preserve"> a</w:t>
-      </w:r>
-      <w:r>
-        <w:t xml:space="preserve"> bridge </w:t>
-      </w:r>
-      <w:r>
-        <w:t>per inviare lo stato degli scompartimenti: NUMERO SCOMPARTIMENTI/IDSCOMPARTO/STATO SCOMPARTIMENTO*/…</w:t>
+        <w:t>Pacchetto Seriale da bridge ad arduino per inviare lo stato degli scompartimenti: BYTE_INIZIO(ff)/</w:t>
+      </w:r>
+      <w:r>
+        <w:t xml:space="preserve"> </w:t>
+      </w:r>
+      <w:r>
+        <w:t>STATO SCOMPARTIMENTO*(1 BYTE)/…/BYTE_FINE(fe)</w:t>
       </w:r>
     </w:p>
     <w:p>

</xml_diff>